<commit_message>
Update code for Homework 7.2
</commit_message>
<xml_diff>
--- a/C_C++/HomeWork/7.2/第7章_隨堂練習 2.docx
+++ b/C_C++/HomeWork/7.2/第7章_隨堂練習 2.docx
@@ -1,6 +1,6 @@
 
 <file path=word/document.xml><?xml version="1.0" encoding="utf-8"?>
-<w:document xmlns:wpc="http://schemas.microsoft.com/office/word/2010/wordprocessingCanvas" xmlns:cx="http://schemas.microsoft.com/office/drawing/2014/chartex" xmlns:cx1="http://schemas.microsoft.com/office/drawing/2015/9/8/chartex" xmlns:cx2="http://schemas.microsoft.com/office/drawing/2015/10/21/chartex" xmlns:cx3="http://schemas.microsoft.com/office/drawing/2016/5/9/chartex" xmlns:cx4="http://schemas.microsoft.com/office/drawing/2016/5/10/chartex" xmlns:cx5="http://schemas.microsoft.com/office/drawing/2016/5/11/chartex" xmlns:cx6="http://schemas.microsoft.com/office/drawing/2016/5/12/chartex" xmlns:cx7="http://schemas.microsoft.com/office/drawing/2016/5/13/chartex" xmlns:cx8="http://schemas.microsoft.com/office/drawing/2016/5/14/chartex" xmlns:mc="http://schemas.openxmlformats.org/markup-compatibility/2006" xmlns:aink="http://schemas.microsoft.com/office/drawing/2016/ink" xmlns:am3d="http://schemas.microsoft.com/office/drawing/2017/model3d" xmlns:o="urn:schemas-microsoft-com:office:office" xmlns:oel="http://schemas.microsoft.com/office/2019/extlst" xmlns:r="http://schemas.openxmlformats.org/officeDocument/2006/relationships" xmlns:m="http://schemas.openxmlformats.org/officeDocument/2006/math" xmlns:v="urn:schemas-microsoft-com:vml" xmlns:wp14="http://schemas.microsoft.com/office/word/2010/wordprocessingDrawing" xmlns:wp="http://schemas.openxmlformats.org/drawingml/2006/wordprocessingDrawing" xmlns:w10="urn:schemas-microsoft-com:office:word" xmlns:w="http://schemas.openxmlformats.org/wordprocessingml/2006/main" xmlns:w14="http://schemas.microsoft.com/office/word/2010/wordml" xmlns:w15="http://schemas.microsoft.com/office/word/2012/wordml" xmlns:w16cex="http://schemas.microsoft.com/office/word/2018/wordml/cex" xmlns:w16cid="http://schemas.microsoft.com/office/word/2016/wordml/cid" xmlns:w16="http://schemas.microsoft.com/office/word/2018/wordml" xmlns:w16sdtdh="http://schemas.microsoft.com/office/word/2020/wordml/sdtdatahash" xmlns:w16se="http://schemas.microsoft.com/office/word/2015/wordml/symex" xmlns:wpg="http://schemas.microsoft.com/office/word/2010/wordprocessingGroup" xmlns:wpi="http://schemas.microsoft.com/office/word/2010/wordprocessingInk" xmlns:wne="http://schemas.microsoft.com/office/word/2006/wordml" xmlns:wps="http://schemas.microsoft.com/office/word/2010/wordprocessingShape" mc:Ignorable="w14 w15 w16se w16cid w16 w16cex w16sdtdh wp14">
+<w:document xmlns:wpc="http://schemas.microsoft.com/office/word/2010/wordprocessingCanvas" xmlns:cx="http://schemas.microsoft.com/office/drawing/2014/chartex" xmlns:cx1="http://schemas.microsoft.com/office/drawing/2015/9/8/chartex" xmlns:cx2="http://schemas.microsoft.com/office/drawing/2015/10/21/chartex" xmlns:cx3="http://schemas.microsoft.com/office/drawing/2016/5/9/chartex" xmlns:cx4="http://schemas.microsoft.com/office/drawing/2016/5/10/chartex" xmlns:cx5="http://schemas.microsoft.com/office/drawing/2016/5/11/chartex" xmlns:cx6="http://schemas.microsoft.com/office/drawing/2016/5/12/chartex" xmlns:cx7="http://schemas.microsoft.com/office/drawing/2016/5/13/chartex" xmlns:cx8="http://schemas.microsoft.com/office/drawing/2016/5/14/chartex" xmlns:mc="http://schemas.openxmlformats.org/markup-compatibility/2006" xmlns:aink="http://schemas.microsoft.com/office/drawing/2016/ink" xmlns:am3d="http://schemas.microsoft.com/office/drawing/2017/model3d" xmlns:o="urn:schemas-microsoft-com:office:office" xmlns:r="http://schemas.openxmlformats.org/officeDocument/2006/relationships" xmlns:m="http://schemas.openxmlformats.org/officeDocument/2006/math" xmlns:v="urn:schemas-microsoft-com:vml" xmlns:wp14="http://schemas.microsoft.com/office/word/2010/wordprocessingDrawing" xmlns:wp="http://schemas.openxmlformats.org/drawingml/2006/wordprocessingDrawing" xmlns:w10="urn:schemas-microsoft-com:office:word" xmlns:w="http://schemas.openxmlformats.org/wordprocessingml/2006/main" xmlns:w14="http://schemas.microsoft.com/office/word/2010/wordml" xmlns:w15="http://schemas.microsoft.com/office/word/2012/wordml" xmlns:w16cex="http://schemas.microsoft.com/office/word/2018/wordml/cex" xmlns:w16cid="http://schemas.microsoft.com/office/word/2016/wordml/cid" xmlns:w16="http://schemas.microsoft.com/office/word/2018/wordml" xmlns:w16sdtdh="http://schemas.microsoft.com/office/word/2020/wordml/sdtdatahash" xmlns:w16se="http://schemas.microsoft.com/office/word/2015/wordml/symex" xmlns:wpg="http://schemas.microsoft.com/office/word/2010/wordprocessingGroup" xmlns:wpi="http://schemas.microsoft.com/office/word/2010/wordprocessingInk" xmlns:wne="http://schemas.microsoft.com/office/word/2006/wordml" xmlns:wps="http://schemas.microsoft.com/office/word/2010/wordprocessingShape" mc:Ignorable="w14 w15 w16se w16cid w16 w16cex w16sdtdh wp14">
   <w:body>
     <w:p>
       <w:pPr>
@@ -135,29 +135,29 @@
           <w:sz w:val="28"/>
           <w:szCs w:val="28"/>
         </w:rPr>
-        <w:t xml:space="preserve">:        </w:t>
-      </w:r>
-      <w:r>
-        <w:rPr>
-          <w:rFonts w:ascii="Times New Roman" w:eastAsia="標楷體" w:hAnsi="Times New Roman" w:cs="Times New Roman"/>
+        <w:t xml:space="preserve">: </w:t>
+      </w:r>
+      <w:r>
+        <w:rPr>
+          <w:rFonts w:ascii="Times New Roman" w:eastAsia="標楷體" w:hAnsi="Times New Roman" w:cs="Times New Roman" w:hint="eastAsia"/>
           <w:b/>
           <w:bCs/>
           <w:color w:val="000000" w:themeColor="text1"/>
           <w:sz w:val="28"/>
           <w:szCs w:val="28"/>
         </w:rPr>
-        <w:t>學號</w:t>
-      </w:r>
-      <w:r>
-        <w:rPr>
-          <w:rFonts w:ascii="Times New Roman" w:eastAsia="標楷體" w:hAnsi="Times New Roman" w:cs="Times New Roman"/>
+        <w:t>資工二甲</w:t>
+      </w:r>
+      <w:r>
+        <w:rPr>
+          <w:rFonts w:ascii="Times New Roman" w:eastAsia="標楷體" w:hAnsi="Times New Roman" w:cs="Times New Roman" w:hint="eastAsia"/>
           <w:b/>
           <w:bCs/>
           <w:color w:val="000000" w:themeColor="text1"/>
           <w:sz w:val="28"/>
           <w:szCs w:val="28"/>
         </w:rPr>
-        <w:t xml:space="preserve">:       </w:t>
+        <w:t xml:space="preserve"> </w:t>
       </w:r>
       <w:r>
         <w:rPr>
@@ -168,7 +168,7 @@
           <w:sz w:val="28"/>
           <w:szCs w:val="28"/>
         </w:rPr>
-        <w:t>姓名</w:t>
+        <w:t>學號</w:t>
       </w:r>
       <w:r>
         <w:rPr>
@@ -179,7 +179,73 @@
           <w:sz w:val="28"/>
           <w:szCs w:val="28"/>
         </w:rPr>
+        <w:t xml:space="preserve">: </w:t>
+      </w:r>
+      <w:r>
+        <w:rPr>
+          <w:rFonts w:ascii="Times New Roman" w:eastAsia="標楷體" w:hAnsi="Times New Roman" w:cs="Times New Roman"/>
+          <w:b/>
+          <w:bCs/>
+          <w:color w:val="000000" w:themeColor="text1"/>
+          <w:sz w:val="28"/>
+          <w:szCs w:val="28"/>
+        </w:rPr>
+        <w:t>5b1g0028</w:t>
+      </w:r>
+      <w:r>
+        <w:rPr>
+          <w:rFonts w:ascii="Times New Roman" w:eastAsia="標楷體" w:hAnsi="Times New Roman" w:cs="Times New Roman"/>
+          <w:b/>
+          <w:bCs/>
+          <w:color w:val="000000" w:themeColor="text1"/>
+          <w:sz w:val="28"/>
+          <w:szCs w:val="28"/>
+        </w:rPr>
+        <w:t xml:space="preserve"> </w:t>
+      </w:r>
+      <w:r>
+        <w:rPr>
+          <w:rFonts w:ascii="Times New Roman" w:eastAsia="標楷體" w:hAnsi="Times New Roman" w:cs="Times New Roman"/>
+          <w:b/>
+          <w:bCs/>
+          <w:color w:val="000000" w:themeColor="text1"/>
+          <w:sz w:val="28"/>
+          <w:szCs w:val="28"/>
+        </w:rPr>
+        <w:t>姓名</w:t>
+      </w:r>
+      <w:r>
+        <w:rPr>
+          <w:rFonts w:ascii="Times New Roman" w:eastAsia="標楷體" w:hAnsi="Times New Roman" w:cs="Times New Roman"/>
+          <w:b/>
+          <w:bCs/>
+          <w:color w:val="000000" w:themeColor="text1"/>
+          <w:sz w:val="28"/>
+          <w:szCs w:val="28"/>
+        </w:rPr>
         <w:t>:</w:t>
+      </w:r>
+      <w:r>
+        <w:rPr>
+          <w:rFonts w:ascii="Times New Roman" w:eastAsia="標楷體" w:hAnsi="Times New Roman" w:cs="Times New Roman"/>
+          <w:b/>
+          <w:bCs/>
+          <w:color w:val="000000" w:themeColor="text1"/>
+          <w:sz w:val="28"/>
+          <w:szCs w:val="28"/>
+        </w:rPr>
+        <w:t xml:space="preserve"> </w:t>
+      </w:r>
+      <w:r>
+        <w:rPr>
+          <w:rFonts w:ascii="Times New Roman" w:eastAsia="標楷體" w:hAnsi="Times New Roman" w:cs="Times New Roman" w:hint="eastAsia"/>
+          <w:b/>
+          <w:bCs/>
+          <w:color w:val="000000" w:themeColor="text1"/>
+          <w:sz w:val="28"/>
+          <w:szCs w:val="28"/>
+        </w:rPr>
+        <w:t>蔡宇崴</w:t>
       </w:r>
     </w:p>
     <w:p>
@@ -407,17 +473,7 @@
           <w:sz w:val="28"/>
           <w:szCs w:val="28"/>
         </w:rPr>
-        <w:t>請</w:t>
-      </w:r>
-      <w:r>
-        <w:rPr>
-          <w:rFonts w:ascii="Times New Roman" w:eastAsia="標楷體" w:hAnsi="Times New Roman" w:cs="Times New Roman" w:hint="eastAsia"/>
-          <w:color w:val="000000" w:themeColor="text1"/>
-          <w:kern w:val="24"/>
-          <w:sz w:val="28"/>
-          <w:szCs w:val="28"/>
-        </w:rPr>
-        <w:t>把</w:t>
+        <w:t>請把</w:t>
       </w:r>
       <w:r>
         <w:rPr>
@@ -516,7 +572,7 @@
         <w:spacing w:line="540" w:lineRule="exact"/>
         <w:jc w:val="both"/>
         <w:rPr>
-          <w:rFonts w:ascii="Times New Roman" w:eastAsia="標楷體" w:hAnsi="Times New Roman" w:cs="Times New Roman" w:hint="eastAsia"/>
+          <w:rFonts w:ascii="Times New Roman" w:eastAsia="標楷體" w:hAnsi="Times New Roman" w:cs="Times New Roman"/>
           <w:color w:val="000000" w:themeColor="text1"/>
           <w:kern w:val="24"/>
           <w:sz w:val="28"/>
@@ -846,7 +902,7 @@
         <w:spacing w:line="540" w:lineRule="exact"/>
         <w:jc w:val="both"/>
         <w:rPr>
-          <w:rFonts w:ascii="Times New Roman" w:eastAsia="標楷體" w:hAnsi="Times New Roman" w:cs="Times New Roman" w:hint="eastAsia"/>
+          <w:rFonts w:ascii="Times New Roman" w:eastAsia="標楷體" w:hAnsi="Times New Roman" w:cs="Times New Roman"/>
           <w:color w:val="000000" w:themeColor="text1"/>
           <w:kern w:val="24"/>
           <w:sz w:val="28"/>
@@ -1198,7 +1254,7 @@
         <w:spacing w:line="540" w:lineRule="exact"/>
         <w:jc w:val="both"/>
         <w:rPr>
-          <w:rFonts w:ascii="Times New Roman" w:eastAsia="標楷體" w:hAnsi="Times New Roman" w:cs="Times New Roman" w:hint="eastAsia"/>
+          <w:rFonts w:ascii="Times New Roman" w:eastAsia="標楷體" w:hAnsi="Times New Roman" w:cs="Times New Roman"/>
           <w:color w:val="000000" w:themeColor="text1"/>
           <w:kern w:val="24"/>
           <w:sz w:val="28"/>
@@ -1215,7 +1271,7 @@
           <w:szCs w:val="28"/>
         </w:rPr>
         <w:drawing>
-          <wp:anchor distT="0" distB="0" distL="114300" distR="114300" simplePos="0" relativeHeight="251660288" behindDoc="0" locked="0" layoutInCell="1" allowOverlap="1" wp14:anchorId="2977921E" wp14:editId="11C6C992">
+          <wp:anchor distT="0" distB="0" distL="114300" distR="114300" simplePos="0" relativeHeight="251660288" behindDoc="0" locked="0" layoutInCell="1" allowOverlap="1" wp14:anchorId="2977921E" wp14:editId="75759250">
             <wp:simplePos x="0" y="0"/>
             <wp:positionH relativeFrom="column">
               <wp:posOffset>0</wp:posOffset>
@@ -1298,7 +1354,7 @@
         <w:spacing w:line="540" w:lineRule="exact"/>
         <w:jc w:val="both"/>
         <w:rPr>
-          <w:rFonts w:ascii="Times New Roman" w:eastAsia="標楷體" w:hAnsi="Times New Roman" w:cs="Times New Roman" w:hint="eastAsia"/>
+          <w:rFonts w:ascii="Times New Roman" w:eastAsia="標楷體" w:hAnsi="Times New Roman" w:cs="Times New Roman"/>
           <w:color w:val="000000" w:themeColor="text1"/>
           <w:kern w:val="24"/>
           <w:sz w:val="28"/>
@@ -1360,21 +1416,21 @@
         <w:spacing w:line="540" w:lineRule="exact"/>
         <w:jc w:val="both"/>
         <w:rPr>
-          <w:rFonts w:ascii="Times New Roman" w:eastAsia="標楷體" w:hAnsi="Times New Roman" w:cs="Times New Roman" w:hint="eastAsia"/>
-          <w:color w:val="000000" w:themeColor="text1"/>
-          <w:kern w:val="24"/>
-          <w:sz w:val="28"/>
-          <w:szCs w:val="28"/>
-        </w:rPr>
-      </w:pPr>
-    </w:p>
-    <w:p>
-      <w:pPr>
-        <w:widowControl/>
-        <w:spacing w:line="540" w:lineRule="exact"/>
-        <w:jc w:val="both"/>
-        <w:rPr>
-          <w:rFonts w:ascii="Times New Roman" w:eastAsia="標楷體" w:hAnsi="Times New Roman" w:cs="Times New Roman" w:hint="eastAsia"/>
+          <w:rFonts w:ascii="Times New Roman" w:eastAsia="標楷體" w:hAnsi="Times New Roman" w:cs="Times New Roman"/>
+          <w:color w:val="000000" w:themeColor="text1"/>
+          <w:kern w:val="24"/>
+          <w:sz w:val="28"/>
+          <w:szCs w:val="28"/>
+        </w:rPr>
+      </w:pPr>
+    </w:p>
+    <w:p>
+      <w:pPr>
+        <w:widowControl/>
+        <w:spacing w:line="540" w:lineRule="exact"/>
+        <w:jc w:val="both"/>
+        <w:rPr>
+          <w:rFonts w:ascii="Times New Roman" w:eastAsia="標楷體" w:hAnsi="Times New Roman" w:cs="Times New Roman"/>
           <w:color w:val="000000" w:themeColor="text1"/>
           <w:kern w:val="24"/>
           <w:sz w:val="28"/>
@@ -1468,6 +1524,78 @@
       <w:r>
         <w:rPr>
           <w:rFonts w:eastAsia="標楷體"/>
+          <w:noProof/>
+          <w:color w:val="000000" w:themeColor="text1"/>
+          <w:sz w:val="28"/>
+          <w:szCs w:val="28"/>
+        </w:rPr>
+        <w:lastRenderedPageBreak/>
+        <w:drawing>
+          <wp:anchor distT="0" distB="0" distL="114300" distR="114300" simplePos="0" relativeHeight="251664384" behindDoc="0" locked="0" layoutInCell="1" allowOverlap="1" wp14:anchorId="5EB6ED09" wp14:editId="3DE49119">
+            <wp:simplePos x="0" y="0"/>
+            <wp:positionH relativeFrom="column">
+              <wp:posOffset>3440</wp:posOffset>
+            </wp:positionH>
+            <wp:positionV relativeFrom="paragraph">
+              <wp:posOffset>869723</wp:posOffset>
+            </wp:positionV>
+            <wp:extent cx="2593975" cy="1787525"/>
+            <wp:effectExtent l="0" t="0" r="0" b="0"/>
+            <wp:wrapTopAndBottom/>
+            <wp:docPr id="1" name="圖片 1"/>
+            <wp:cNvGraphicFramePr>
+              <a:graphicFrameLocks xmlns:a="http://schemas.openxmlformats.org/drawingml/2006/main" noChangeAspect="1"/>
+            </wp:cNvGraphicFramePr>
+            <a:graphic xmlns:a="http://schemas.openxmlformats.org/drawingml/2006/main">
+              <a:graphicData uri="http://schemas.openxmlformats.org/drawingml/2006/picture">
+                <pic:pic xmlns:pic="http://schemas.openxmlformats.org/drawingml/2006/picture">
+                  <pic:nvPicPr>
+                    <pic:cNvPr id="0" name="Picture 1"/>
+                    <pic:cNvPicPr>
+                      <a:picLocks noChangeAspect="1" noChangeArrowheads="1"/>
+                    </pic:cNvPicPr>
+                  </pic:nvPicPr>
+                  <pic:blipFill>
+                    <a:blip r:embed="rId11" cstate="print">
+                      <a:extLst>
+                        <a:ext uri="{28A0092B-C50C-407E-A947-70E740481C1C}">
+                          <a14:useLocalDpi xmlns:a14="http://schemas.microsoft.com/office/drawing/2010/main" val="0"/>
+                        </a:ext>
+                      </a:extLst>
+                    </a:blip>
+                    <a:srcRect/>
+                    <a:stretch>
+                      <a:fillRect/>
+                    </a:stretch>
+                  </pic:blipFill>
+                  <pic:spPr bwMode="auto">
+                    <a:xfrm>
+                      <a:off x="0" y="0"/>
+                      <a:ext cx="2593975" cy="1787525"/>
+                    </a:xfrm>
+                    <a:prstGeom prst="rect">
+                      <a:avLst/>
+                    </a:prstGeom>
+                    <a:noFill/>
+                    <a:ln>
+                      <a:noFill/>
+                    </a:ln>
+                  </pic:spPr>
+                </pic:pic>
+              </a:graphicData>
+            </a:graphic>
+            <wp14:sizeRelH relativeFrom="margin">
+              <wp14:pctWidth>0</wp14:pctWidth>
+            </wp14:sizeRelH>
+            <wp14:sizeRelV relativeFrom="margin">
+              <wp14:pctHeight>0</wp14:pctHeight>
+            </wp14:sizeRelV>
+          </wp:anchor>
+        </w:drawing>
+      </w:r>
+      <w:r>
+        <w:rPr>
+          <w:rFonts w:eastAsia="標楷體"/>
           <w:color w:val="000000" w:themeColor="text1"/>
           <w:kern w:val="24"/>
           <w:sz w:val="28"/>
@@ -1636,6 +1764,71 @@
       </w:pPr>
       <w:r>
         <w:rPr>
+          <w:rFonts w:eastAsia="標楷體"/>
+          <w:noProof/>
+          <w:color w:val="000000" w:themeColor="text1"/>
+          <w:sz w:val="28"/>
+          <w:szCs w:val="28"/>
+        </w:rPr>
+        <w:drawing>
+          <wp:anchor distT="0" distB="0" distL="114300" distR="114300" simplePos="0" relativeHeight="251665408" behindDoc="0" locked="0" layoutInCell="1" allowOverlap="1" wp14:anchorId="689C5806" wp14:editId="2F3C6687">
+            <wp:simplePos x="0" y="0"/>
+            <wp:positionH relativeFrom="column">
+              <wp:posOffset>3175</wp:posOffset>
+            </wp:positionH>
+            <wp:positionV relativeFrom="paragraph">
+              <wp:posOffset>446973</wp:posOffset>
+            </wp:positionV>
+            <wp:extent cx="1910715" cy="518795"/>
+            <wp:effectExtent l="0" t="0" r="0" b="0"/>
+            <wp:wrapTopAndBottom/>
+            <wp:docPr id="2" name="圖片 2"/>
+            <wp:cNvGraphicFramePr>
+              <a:graphicFrameLocks xmlns:a="http://schemas.openxmlformats.org/drawingml/2006/main" noChangeAspect="1"/>
+            </wp:cNvGraphicFramePr>
+            <a:graphic xmlns:a="http://schemas.openxmlformats.org/drawingml/2006/main">
+              <a:graphicData uri="http://schemas.openxmlformats.org/drawingml/2006/picture">
+                <pic:pic xmlns:pic="http://schemas.openxmlformats.org/drawingml/2006/picture">
+                  <pic:nvPicPr>
+                    <pic:cNvPr id="0" name="Picture 2"/>
+                    <pic:cNvPicPr>
+                      <a:picLocks noChangeAspect="1" noChangeArrowheads="1"/>
+                    </pic:cNvPicPr>
+                  </pic:nvPicPr>
+                  <pic:blipFill>
+                    <a:blip r:embed="rId12">
+                      <a:extLst>
+                        <a:ext uri="{28A0092B-C50C-407E-A947-70E740481C1C}">
+                          <a14:useLocalDpi xmlns:a14="http://schemas.microsoft.com/office/drawing/2010/main" val="0"/>
+                        </a:ext>
+                      </a:extLst>
+                    </a:blip>
+                    <a:srcRect/>
+                    <a:stretch>
+                      <a:fillRect/>
+                    </a:stretch>
+                  </pic:blipFill>
+                  <pic:spPr bwMode="auto">
+                    <a:xfrm>
+                      <a:off x="0" y="0"/>
+                      <a:ext cx="1910715" cy="518795"/>
+                    </a:xfrm>
+                    <a:prstGeom prst="rect">
+                      <a:avLst/>
+                    </a:prstGeom>
+                    <a:noFill/>
+                    <a:ln>
+                      <a:noFill/>
+                    </a:ln>
+                  </pic:spPr>
+                </pic:pic>
+              </a:graphicData>
+            </a:graphic>
+          </wp:anchor>
+        </w:drawing>
+      </w:r>
+      <w:r>
+        <w:rPr>
           <w:rFonts w:ascii="Times New Roman" w:eastAsia="標楷體" w:hAnsi="Times New Roman" w:cs="Times New Roman"/>
           <w:color w:val="000000" w:themeColor="text1"/>
           <w:kern w:val="24"/>
@@ -1742,33 +1935,42 @@
         <w:spacing w:line="540" w:lineRule="exact"/>
         <w:jc w:val="both"/>
         <w:rPr>
-          <w:rFonts w:ascii="Times New Roman" w:eastAsia="標楷體" w:hAnsi="Times New Roman" w:cs="Times New Roman"/>
-          <w:color w:val="000000" w:themeColor="text1"/>
-          <w:sz w:val="28"/>
-          <w:szCs w:val="28"/>
-        </w:rPr>
-      </w:pPr>
-    </w:p>
-    <w:p>
-      <w:pPr>
-        <w:widowControl/>
-        <w:spacing w:line="540" w:lineRule="exact"/>
-        <w:jc w:val="both"/>
-        <w:rPr>
-          <w:rFonts w:ascii="Times New Roman" w:eastAsia="標楷體" w:hAnsi="Times New Roman" w:cs="Times New Roman"/>
-          <w:color w:val="000000" w:themeColor="text1"/>
-          <w:sz w:val="28"/>
-          <w:szCs w:val="28"/>
-        </w:rPr>
-      </w:pPr>
-    </w:p>
-    <w:p>
-      <w:pPr>
-        <w:widowControl/>
-        <w:spacing w:line="540" w:lineRule="exact"/>
-        <w:jc w:val="both"/>
-        <w:rPr>
-          <w:rFonts w:ascii="Times New Roman" w:eastAsia="標楷體" w:hAnsi="Times New Roman" w:cs="Times New Roman" w:hint="eastAsia"/>
+          <w:rFonts w:ascii="Times New Roman" w:eastAsia="標楷體" w:hAnsi="Times New Roman" w:cs="Times New Roman" w:hint="eastAsia"/>
+          <w:color w:val="000000" w:themeColor="text1"/>
+          <w:sz w:val="28"/>
+          <w:szCs w:val="28"/>
+        </w:rPr>
+      </w:pPr>
+      <w:r>
+        <w:rPr>
+          <w:rFonts w:ascii="Times New Roman" w:eastAsia="標楷體" w:hAnsi="Times New Roman" w:cs="Times New Roman" w:hint="eastAsia"/>
+          <w:color w:val="000000" w:themeColor="text1"/>
+          <w:sz w:val="28"/>
+          <w:szCs w:val="28"/>
+        </w:rPr>
+        <w:t>第一種結果以附件上傳</w:t>
+      </w:r>
+    </w:p>
+    <w:p>
+      <w:pPr>
+        <w:widowControl/>
+        <w:spacing w:line="540" w:lineRule="exact"/>
+        <w:jc w:val="both"/>
+        <w:rPr>
+          <w:rFonts w:ascii="Times New Roman" w:eastAsia="標楷體" w:hAnsi="Times New Roman" w:cs="Times New Roman"/>
+          <w:color w:val="000000" w:themeColor="text1"/>
+          <w:sz w:val="28"/>
+          <w:szCs w:val="28"/>
+        </w:rPr>
+      </w:pPr>
+    </w:p>
+    <w:p>
+      <w:pPr>
+        <w:widowControl/>
+        <w:spacing w:line="540" w:lineRule="exact"/>
+        <w:jc w:val="both"/>
+        <w:rPr>
+          <w:rFonts w:ascii="Times New Roman" w:eastAsia="標楷體" w:hAnsi="Times New Roman" w:cs="Times New Roman"/>
           <w:color w:val="000000" w:themeColor="text1"/>
           <w:sz w:val="28"/>
           <w:szCs w:val="28"/>
@@ -2103,7 +2305,7 @@
         <w:spacing w:line="540" w:lineRule="exact"/>
         <w:jc w:val="both"/>
         <w:rPr>
-          <w:rFonts w:ascii="Times New Roman" w:eastAsia="標楷體" w:hAnsi="Times New Roman" w:cs="Times New Roman"/>
+          <w:rFonts w:ascii="Times New Roman" w:eastAsia="標楷體" w:hAnsi="Times New Roman" w:cs="Times New Roman" w:hint="eastAsia"/>
           <w:color w:val="000000" w:themeColor="text1"/>
           <w:sz w:val="28"/>
           <w:szCs w:val="28"/>
@@ -2143,7 +2345,7 @@
                     </pic:cNvPicPr>
                   </pic:nvPicPr>
                   <pic:blipFill>
-                    <a:blip r:embed="rId11" cstate="print">
+                    <a:blip r:embed="rId13" cstate="print">
                       <a:extLst>
                         <a:ext uri="{28A0092B-C50C-407E-A947-70E740481C1C}">
                           <a14:useLocalDpi xmlns:a14="http://schemas.microsoft.com/office/drawing/2010/main" val="0"/>
@@ -2292,146 +2494,6 @@
           <w:szCs w:val="28"/>
         </w:rPr>
       </w:pPr>
-    </w:p>
-    <w:p>
-      <w:pPr>
-        <w:widowControl/>
-        <w:spacing w:line="540" w:lineRule="exact"/>
-        <w:jc w:val="both"/>
-        <w:rPr>
-          <w:rFonts w:ascii="Times New Roman" w:eastAsia="標楷體" w:hAnsi="Times New Roman" w:cs="Times New Roman"/>
-          <w:color w:val="000000" w:themeColor="text1"/>
-          <w:kern w:val="24"/>
-          <w:sz w:val="28"/>
-          <w:szCs w:val="28"/>
-        </w:rPr>
-      </w:pPr>
-    </w:p>
-    <w:p>
-      <w:pPr>
-        <w:widowControl/>
-        <w:spacing w:line="540" w:lineRule="exact"/>
-        <w:jc w:val="both"/>
-        <w:rPr>
-          <w:rFonts w:ascii="Times New Roman" w:eastAsia="標楷體" w:hAnsi="Times New Roman" w:cs="Times New Roman"/>
-          <w:color w:val="000000" w:themeColor="text1"/>
-          <w:kern w:val="24"/>
-          <w:sz w:val="28"/>
-          <w:szCs w:val="28"/>
-        </w:rPr>
-      </w:pPr>
-    </w:p>
-    <w:p>
-      <w:pPr>
-        <w:widowControl/>
-        <w:spacing w:line="540" w:lineRule="exact"/>
-        <w:jc w:val="both"/>
-        <w:rPr>
-          <w:rFonts w:ascii="Times New Roman" w:eastAsia="標楷體" w:hAnsi="Times New Roman" w:cs="Times New Roman"/>
-          <w:color w:val="000000" w:themeColor="text1"/>
-          <w:kern w:val="24"/>
-          <w:sz w:val="28"/>
-          <w:szCs w:val="28"/>
-        </w:rPr>
-      </w:pPr>
-    </w:p>
-    <w:p>
-      <w:pPr>
-        <w:widowControl/>
-        <w:spacing w:line="540" w:lineRule="exact"/>
-        <w:jc w:val="both"/>
-        <w:rPr>
-          <w:rFonts w:ascii="Times New Roman" w:eastAsia="標楷體" w:hAnsi="Times New Roman" w:cs="Times New Roman"/>
-          <w:color w:val="000000" w:themeColor="text1"/>
-          <w:kern w:val="24"/>
-          <w:sz w:val="28"/>
-          <w:szCs w:val="28"/>
-        </w:rPr>
-      </w:pPr>
-    </w:p>
-    <w:p>
-      <w:pPr>
-        <w:widowControl/>
-        <w:spacing w:line="540" w:lineRule="exact"/>
-        <w:jc w:val="both"/>
-        <w:rPr>
-          <w:rFonts w:ascii="Times New Roman" w:eastAsia="標楷體" w:hAnsi="Times New Roman" w:cs="Times New Roman" w:hint="eastAsia"/>
-          <w:color w:val="000000" w:themeColor="text1"/>
-          <w:kern w:val="24"/>
-          <w:sz w:val="28"/>
-          <w:szCs w:val="28"/>
-        </w:rPr>
-      </w:pPr>
-    </w:p>
-    <w:p>
-      <w:pPr>
-        <w:widowControl/>
-        <w:spacing w:line="540" w:lineRule="exact"/>
-        <w:jc w:val="both"/>
-        <w:rPr>
-          <w:rFonts w:ascii="Times New Roman" w:eastAsia="標楷體" w:hAnsi="Times New Roman" w:cs="Times New Roman"/>
-          <w:color w:val="000000" w:themeColor="text1"/>
-          <w:kern w:val="24"/>
-          <w:sz w:val="28"/>
-          <w:szCs w:val="28"/>
-        </w:rPr>
-      </w:pPr>
-    </w:p>
-    <w:p>
-      <w:pPr>
-        <w:widowControl/>
-        <w:spacing w:line="540" w:lineRule="exact"/>
-        <w:jc w:val="both"/>
-        <w:rPr>
-          <w:rFonts w:ascii="Times New Roman" w:eastAsia="標楷體" w:hAnsi="Times New Roman" w:cs="Times New Roman"/>
-          <w:color w:val="000000" w:themeColor="text1"/>
-          <w:kern w:val="24"/>
-          <w:sz w:val="28"/>
-          <w:szCs w:val="28"/>
-        </w:rPr>
-      </w:pPr>
-    </w:p>
-    <w:p>
-      <w:pPr>
-        <w:widowControl/>
-        <w:spacing w:line="540" w:lineRule="exact"/>
-        <w:jc w:val="both"/>
-        <w:rPr>
-          <w:rFonts w:ascii="Times New Roman" w:eastAsia="標楷體" w:hAnsi="Times New Roman" w:cs="Times New Roman"/>
-          <w:color w:val="000000" w:themeColor="text1"/>
-          <w:kern w:val="24"/>
-          <w:sz w:val="28"/>
-          <w:szCs w:val="28"/>
-        </w:rPr>
-      </w:pPr>
-    </w:p>
-    <w:p>
-      <w:pPr>
-        <w:widowControl/>
-        <w:spacing w:line="540" w:lineRule="exact"/>
-        <w:jc w:val="both"/>
-        <w:rPr>
-          <w:rFonts w:ascii="Times New Roman" w:eastAsia="標楷體" w:hAnsi="Times New Roman" w:cs="Times New Roman"/>
-          <w:color w:val="000000" w:themeColor="text1"/>
-          <w:kern w:val="24"/>
-          <w:sz w:val="28"/>
-          <w:szCs w:val="28"/>
-        </w:rPr>
-      </w:pPr>
-    </w:p>
-    <w:p>
-      <w:pPr>
-        <w:widowControl/>
-        <w:spacing w:line="540" w:lineRule="exact"/>
-        <w:jc w:val="both"/>
-        <w:rPr>
-          <w:rFonts w:ascii="Times New Roman" w:eastAsia="標楷體" w:hAnsi="Times New Roman" w:cs="Times New Roman" w:hint="eastAsia"/>
-          <w:color w:val="000000" w:themeColor="text1"/>
-          <w:kern w:val="24"/>
-          <w:sz w:val="28"/>
-          <w:szCs w:val="28"/>
-        </w:rPr>
-      </w:pPr>
       <w:r>
         <w:rPr>
           <w:rFonts w:ascii="Times New Roman" w:eastAsia="標楷體" w:hAnsi="Times New Roman" w:cs="Times New Roman"/>
@@ -2442,7 +2504,7 @@
           <w:szCs w:val="28"/>
         </w:rPr>
         <w:drawing>
-          <wp:anchor distT="0" distB="0" distL="114300" distR="114300" simplePos="0" relativeHeight="251662336" behindDoc="0" locked="0" layoutInCell="1" allowOverlap="1" wp14:anchorId="6C5BC534" wp14:editId="735E60C4">
+          <wp:anchor distT="0" distB="0" distL="114300" distR="114300" simplePos="0" relativeHeight="251662336" behindDoc="0" locked="0" layoutInCell="1" allowOverlap="1" wp14:anchorId="6C5BC534" wp14:editId="230C537A">
             <wp:simplePos x="0" y="0"/>
             <wp:positionH relativeFrom="column">
               <wp:posOffset>0</wp:posOffset>
@@ -2467,7 +2529,7 @@
                     </pic:cNvPicPr>
                   </pic:nvPicPr>
                   <pic:blipFill>
-                    <a:blip r:embed="rId12">
+                    <a:blip r:embed="rId14">
                       <a:extLst>
                         <a:ext uri="{28A0092B-C50C-407E-A947-70E740481C1C}">
                           <a14:useLocalDpi xmlns:a14="http://schemas.microsoft.com/office/drawing/2010/main" val="0"/>
@@ -2519,6 +2581,71 @@
       <w:r>
         <w:rPr>
           <w:rFonts w:eastAsia="標楷體"/>
+          <w:noProof/>
+          <w:color w:val="000000" w:themeColor="text1"/>
+          <w:sz w:val="28"/>
+          <w:szCs w:val="28"/>
+        </w:rPr>
+        <w:drawing>
+          <wp:anchor distT="0" distB="0" distL="114300" distR="114300" simplePos="0" relativeHeight="251666432" behindDoc="0" locked="0" layoutInCell="1" allowOverlap="1" wp14:anchorId="7CDF0D2F" wp14:editId="38E8E1F6">
+            <wp:simplePos x="0" y="0"/>
+            <wp:positionH relativeFrom="column">
+              <wp:posOffset>3175</wp:posOffset>
+            </wp:positionH>
+            <wp:positionV relativeFrom="paragraph">
+              <wp:posOffset>873144</wp:posOffset>
+            </wp:positionV>
+            <wp:extent cx="2306472" cy="3394095"/>
+            <wp:effectExtent l="0" t="0" r="0" b="0"/>
+            <wp:wrapTopAndBottom/>
+            <wp:docPr id="5" name="圖片 5"/>
+            <wp:cNvGraphicFramePr>
+              <a:graphicFrameLocks xmlns:a="http://schemas.openxmlformats.org/drawingml/2006/main" noChangeAspect="1"/>
+            </wp:cNvGraphicFramePr>
+            <a:graphic xmlns:a="http://schemas.openxmlformats.org/drawingml/2006/main">
+              <a:graphicData uri="http://schemas.openxmlformats.org/drawingml/2006/picture">
+                <pic:pic xmlns:pic="http://schemas.openxmlformats.org/drawingml/2006/picture">
+                  <pic:nvPicPr>
+                    <pic:cNvPr id="0" name="Picture 5"/>
+                    <pic:cNvPicPr>
+                      <a:picLocks noChangeAspect="1" noChangeArrowheads="1"/>
+                    </pic:cNvPicPr>
+                  </pic:nvPicPr>
+                  <pic:blipFill>
+                    <a:blip r:embed="rId15" cstate="print">
+                      <a:extLst>
+                        <a:ext uri="{28A0092B-C50C-407E-A947-70E740481C1C}">
+                          <a14:useLocalDpi xmlns:a14="http://schemas.microsoft.com/office/drawing/2010/main" val="0"/>
+                        </a:ext>
+                      </a:extLst>
+                    </a:blip>
+                    <a:srcRect/>
+                    <a:stretch>
+                      <a:fillRect/>
+                    </a:stretch>
+                  </pic:blipFill>
+                  <pic:spPr bwMode="auto">
+                    <a:xfrm>
+                      <a:off x="0" y="0"/>
+                      <a:ext cx="2306472" cy="3394095"/>
+                    </a:xfrm>
+                    <a:prstGeom prst="rect">
+                      <a:avLst/>
+                    </a:prstGeom>
+                    <a:noFill/>
+                    <a:ln>
+                      <a:noFill/>
+                    </a:ln>
+                  </pic:spPr>
+                </pic:pic>
+              </a:graphicData>
+            </a:graphic>
+          </wp:anchor>
+        </w:drawing>
+      </w:r>
+      <w:r>
+        <w:rPr>
+          <w:rFonts w:eastAsia="標楷體"/>
           <w:color w:val="000000" w:themeColor="text1"/>
           <w:kern w:val="24"/>
           <w:sz w:val="28"/>
@@ -2654,19 +2781,7 @@
         <w:pStyle w:val="Default"/>
         <w:jc w:val="both"/>
         <w:rPr>
-          <w:rFonts w:eastAsia="標楷體"/>
-          <w:color w:val="000000" w:themeColor="text1"/>
-          <w:sz w:val="28"/>
-          <w:szCs w:val="28"/>
-        </w:rPr>
-      </w:pPr>
-    </w:p>
-    <w:p>
-      <w:pPr>
-        <w:pStyle w:val="Default"/>
-        <w:jc w:val="both"/>
-        <w:rPr>
-          <w:rFonts w:eastAsia="標楷體"/>
+          <w:rFonts w:eastAsia="標楷體" w:hint="eastAsia"/>
           <w:color w:val="000000" w:themeColor="text1"/>
           <w:sz w:val="28"/>
           <w:szCs w:val="28"/>
@@ -2897,19 +3012,6 @@
         <w:jc w:val="both"/>
         <w:rPr>
           <w:rFonts w:ascii="Times New Roman" w:eastAsia="標楷體" w:hAnsi="Times New Roman" w:cs="Times New Roman"/>
-          <w:color w:val="000000" w:themeColor="text1"/>
-          <w:sz w:val="28"/>
-          <w:szCs w:val="28"/>
-        </w:rPr>
-      </w:pPr>
-    </w:p>
-    <w:p>
-      <w:pPr>
-        <w:widowControl/>
-        <w:spacing w:line="540" w:lineRule="exact"/>
-        <w:jc w:val="both"/>
-        <w:rPr>
-          <w:rFonts w:ascii="Times New Roman" w:eastAsia="標楷體" w:hAnsi="Times New Roman" w:cs="Times New Roman" w:hint="eastAsia"/>
           <w:color w:val="000000" w:themeColor="text1"/>
           <w:sz w:val="28"/>
           <w:szCs w:val="28"/>
@@ -2936,6 +3038,72 @@
       </w:pPr>
       <w:r>
         <w:rPr>
+          <w:rFonts w:eastAsia="標楷體" w:hint="eastAsia"/>
+          <w:noProof/>
+          <w:color w:val="000000" w:themeColor="text1"/>
+          <w:sz w:val="28"/>
+          <w:szCs w:val="28"/>
+        </w:rPr>
+        <w:lastRenderedPageBreak/>
+        <w:drawing>
+          <wp:anchor distT="0" distB="0" distL="114300" distR="114300" simplePos="0" relativeHeight="251667456" behindDoc="0" locked="0" layoutInCell="1" allowOverlap="1" wp14:anchorId="168D631F" wp14:editId="77FCD118">
+            <wp:simplePos x="0" y="0"/>
+            <wp:positionH relativeFrom="column">
+              <wp:posOffset>3175</wp:posOffset>
+            </wp:positionH>
+            <wp:positionV relativeFrom="paragraph">
+              <wp:posOffset>0</wp:posOffset>
+            </wp:positionV>
+            <wp:extent cx="1597025" cy="1651635"/>
+            <wp:effectExtent l="0" t="0" r="3175" b="5715"/>
+            <wp:wrapTopAndBottom/>
+            <wp:docPr id="6" name="圖片 6"/>
+            <wp:cNvGraphicFramePr>
+              <a:graphicFrameLocks xmlns:a="http://schemas.openxmlformats.org/drawingml/2006/main" noChangeAspect="1"/>
+            </wp:cNvGraphicFramePr>
+            <a:graphic xmlns:a="http://schemas.openxmlformats.org/drawingml/2006/main">
+              <a:graphicData uri="http://schemas.openxmlformats.org/drawingml/2006/picture">
+                <pic:pic xmlns:pic="http://schemas.openxmlformats.org/drawingml/2006/picture">
+                  <pic:nvPicPr>
+                    <pic:cNvPr id="0" name="Picture 6"/>
+                    <pic:cNvPicPr>
+                      <a:picLocks noChangeAspect="1" noChangeArrowheads="1"/>
+                    </pic:cNvPicPr>
+                  </pic:nvPicPr>
+                  <pic:blipFill>
+                    <a:blip r:embed="rId16">
+                      <a:extLst>
+                        <a:ext uri="{28A0092B-C50C-407E-A947-70E740481C1C}">
+                          <a14:useLocalDpi xmlns:a14="http://schemas.microsoft.com/office/drawing/2010/main" val="0"/>
+                        </a:ext>
+                      </a:extLst>
+                    </a:blip>
+                    <a:srcRect/>
+                    <a:stretch>
+                      <a:fillRect/>
+                    </a:stretch>
+                  </pic:blipFill>
+                  <pic:spPr bwMode="auto">
+                    <a:xfrm>
+                      <a:off x="0" y="0"/>
+                      <a:ext cx="1597025" cy="1651635"/>
+                    </a:xfrm>
+                    <a:prstGeom prst="rect">
+                      <a:avLst/>
+                    </a:prstGeom>
+                    <a:noFill/>
+                    <a:ln>
+                      <a:noFill/>
+                    </a:ln>
+                  </pic:spPr>
+                </pic:pic>
+              </a:graphicData>
+            </a:graphic>
+          </wp:anchor>
+        </w:drawing>
+      </w:r>
+      <w:r>
+        <w:rPr>
           <w:rFonts w:ascii="Times New Roman" w:eastAsia="標楷體" w:hAnsi="Times New Roman" w:cs="Times New Roman" w:hint="eastAsia"/>
           <w:color w:val="000000" w:themeColor="text1"/>
           <w:kern w:val="24"/>
@@ -3012,17 +3180,7 @@
           <w:sz w:val="28"/>
           <w:szCs w:val="28"/>
         </w:rPr>
-        <w:t>或</w:t>
-      </w:r>
-      <w:r>
-        <w:rPr>
-          <w:rFonts w:ascii="Times New Roman" w:eastAsia="標楷體" w:hAnsi="Times New Roman" w:cs="Times New Roman" w:hint="eastAsia"/>
-          <w:color w:val="000000" w:themeColor="text1"/>
-          <w:kern w:val="24"/>
-          <w:sz w:val="28"/>
-          <w:szCs w:val="28"/>
-        </w:rPr>
-        <w:t>第</w:t>
+        <w:t>或第</w:t>
       </w:r>
       <w:r>
         <w:rPr>
@@ -3261,84 +3419,6 @@
         <w:jc w:val="both"/>
         <w:rPr>
           <w:rFonts w:ascii="Times New Roman" w:eastAsia="標楷體" w:hAnsi="Times New Roman" w:cs="Times New Roman"/>
-          <w:color w:val="000000" w:themeColor="text1"/>
-          <w:sz w:val="28"/>
-          <w:szCs w:val="28"/>
-        </w:rPr>
-      </w:pPr>
-    </w:p>
-    <w:p>
-      <w:pPr>
-        <w:widowControl/>
-        <w:spacing w:line="540" w:lineRule="exact"/>
-        <w:jc w:val="both"/>
-        <w:rPr>
-          <w:rFonts w:ascii="Times New Roman" w:eastAsia="標楷體" w:hAnsi="Times New Roman" w:cs="Times New Roman"/>
-          <w:color w:val="000000" w:themeColor="text1"/>
-          <w:sz w:val="28"/>
-          <w:szCs w:val="28"/>
-        </w:rPr>
-      </w:pPr>
-    </w:p>
-    <w:p>
-      <w:pPr>
-        <w:widowControl/>
-        <w:spacing w:line="540" w:lineRule="exact"/>
-        <w:jc w:val="both"/>
-        <w:rPr>
-          <w:rFonts w:ascii="Times New Roman" w:eastAsia="標楷體" w:hAnsi="Times New Roman" w:cs="Times New Roman"/>
-          <w:color w:val="000000" w:themeColor="text1"/>
-          <w:sz w:val="28"/>
-          <w:szCs w:val="28"/>
-        </w:rPr>
-      </w:pPr>
-    </w:p>
-    <w:p>
-      <w:pPr>
-        <w:widowControl/>
-        <w:spacing w:line="540" w:lineRule="exact"/>
-        <w:jc w:val="both"/>
-        <w:rPr>
-          <w:rFonts w:ascii="Times New Roman" w:eastAsia="標楷體" w:hAnsi="Times New Roman" w:cs="Times New Roman"/>
-          <w:color w:val="000000" w:themeColor="text1"/>
-          <w:sz w:val="28"/>
-          <w:szCs w:val="28"/>
-        </w:rPr>
-      </w:pPr>
-    </w:p>
-    <w:p>
-      <w:pPr>
-        <w:widowControl/>
-        <w:spacing w:line="540" w:lineRule="exact"/>
-        <w:jc w:val="both"/>
-        <w:rPr>
-          <w:rFonts w:ascii="Times New Roman" w:eastAsia="標楷體" w:hAnsi="Times New Roman" w:cs="Times New Roman"/>
-          <w:color w:val="000000" w:themeColor="text1"/>
-          <w:sz w:val="28"/>
-          <w:szCs w:val="28"/>
-        </w:rPr>
-      </w:pPr>
-    </w:p>
-    <w:p>
-      <w:pPr>
-        <w:widowControl/>
-        <w:spacing w:line="540" w:lineRule="exact"/>
-        <w:jc w:val="both"/>
-        <w:rPr>
-          <w:rFonts w:ascii="Times New Roman" w:eastAsia="標楷體" w:hAnsi="Times New Roman" w:cs="Times New Roman"/>
-          <w:color w:val="000000" w:themeColor="text1"/>
-          <w:sz w:val="28"/>
-          <w:szCs w:val="28"/>
-        </w:rPr>
-      </w:pPr>
-    </w:p>
-    <w:p>
-      <w:pPr>
-        <w:widowControl/>
-        <w:spacing w:line="540" w:lineRule="exact"/>
-        <w:jc w:val="both"/>
-        <w:rPr>
-          <w:rFonts w:ascii="Times New Roman" w:eastAsia="標楷體" w:hAnsi="Times New Roman" w:cs="Times New Roman" w:hint="eastAsia"/>
           <w:color w:val="000000" w:themeColor="text1"/>
           <w:sz w:val="28"/>
           <w:szCs w:val="28"/>
@@ -3378,7 +3458,7 @@
                     </pic:cNvPicPr>
                   </pic:nvPicPr>
                   <pic:blipFill>
-                    <a:blip r:embed="rId13">
+                    <a:blip r:embed="rId17">
                       <a:extLst>
                         <a:ext uri="{28A0092B-C50C-407E-A947-70E740481C1C}">
                           <a14:useLocalDpi xmlns:a14="http://schemas.microsoft.com/office/drawing/2010/main" val="0"/>
@@ -3583,20 +3663,157 @@
           <w:szCs w:val="28"/>
         </w:rPr>
       </w:pPr>
-    </w:p>
-    <w:p>
-      <w:pPr>
-        <w:widowControl/>
-        <w:spacing w:line="540" w:lineRule="exact"/>
-        <w:jc w:val="both"/>
-        <w:rPr>
-          <w:rFonts w:ascii="Times New Roman" w:eastAsia="標楷體" w:hAnsi="Times New Roman" w:cs="Times New Roman"/>
-          <w:color w:val="000000" w:themeColor="text1"/>
-          <w:kern w:val="24"/>
-          <w:sz w:val="28"/>
-          <w:szCs w:val="28"/>
-        </w:rPr>
-      </w:pPr>
+      <w:r>
+        <w:rPr>
+          <w:rFonts w:eastAsia="標楷體"/>
+          <w:noProof/>
+          <w:color w:val="000000" w:themeColor="text1"/>
+          <w:sz w:val="28"/>
+          <w:szCs w:val="28"/>
+        </w:rPr>
+        <w:lastRenderedPageBreak/>
+        <w:drawing>
+          <wp:anchor distT="0" distB="0" distL="114300" distR="114300" simplePos="0" relativeHeight="251668480" behindDoc="0" locked="0" layoutInCell="1" allowOverlap="1" wp14:anchorId="4C47075B" wp14:editId="31D65ADF">
+            <wp:simplePos x="0" y="0"/>
+            <wp:positionH relativeFrom="column">
+              <wp:posOffset>3175</wp:posOffset>
+            </wp:positionH>
+            <wp:positionV relativeFrom="paragraph">
+              <wp:posOffset>53975</wp:posOffset>
+            </wp:positionV>
+            <wp:extent cx="2251710" cy="3313430"/>
+            <wp:effectExtent l="0" t="0" r="0" b="0"/>
+            <wp:wrapTopAndBottom/>
+            <wp:docPr id="7" name="圖片 7"/>
+            <wp:cNvGraphicFramePr>
+              <a:graphicFrameLocks xmlns:a="http://schemas.openxmlformats.org/drawingml/2006/main" noChangeAspect="1"/>
+            </wp:cNvGraphicFramePr>
+            <a:graphic xmlns:a="http://schemas.openxmlformats.org/drawingml/2006/main">
+              <a:graphicData uri="http://schemas.openxmlformats.org/drawingml/2006/picture">
+                <pic:pic xmlns:pic="http://schemas.openxmlformats.org/drawingml/2006/picture">
+                  <pic:nvPicPr>
+                    <pic:cNvPr id="0" name="Picture 7"/>
+                    <pic:cNvPicPr>
+                      <a:picLocks noChangeAspect="1" noChangeArrowheads="1"/>
+                    </pic:cNvPicPr>
+                  </pic:nvPicPr>
+                  <pic:blipFill>
+                    <a:blip r:embed="rId18" cstate="print">
+                      <a:extLst>
+                        <a:ext uri="{28A0092B-C50C-407E-A947-70E740481C1C}">
+                          <a14:useLocalDpi xmlns:a14="http://schemas.microsoft.com/office/drawing/2010/main" val="0"/>
+                        </a:ext>
+                      </a:extLst>
+                    </a:blip>
+                    <a:srcRect/>
+                    <a:stretch>
+                      <a:fillRect/>
+                    </a:stretch>
+                  </pic:blipFill>
+                  <pic:spPr bwMode="auto">
+                    <a:xfrm>
+                      <a:off x="0" y="0"/>
+                      <a:ext cx="2251710" cy="3313430"/>
+                    </a:xfrm>
+                    <a:prstGeom prst="rect">
+                      <a:avLst/>
+                    </a:prstGeom>
+                    <a:noFill/>
+                    <a:ln>
+                      <a:noFill/>
+                    </a:ln>
+                  </pic:spPr>
+                </pic:pic>
+              </a:graphicData>
+            </a:graphic>
+            <wp14:sizeRelH relativeFrom="margin">
+              <wp14:pctWidth>0</wp14:pctWidth>
+            </wp14:sizeRelH>
+            <wp14:sizeRelV relativeFrom="margin">
+              <wp14:pctHeight>0</wp14:pctHeight>
+            </wp14:sizeRelV>
+          </wp:anchor>
+        </w:drawing>
+      </w:r>
+    </w:p>
+    <w:p>
+      <w:pPr>
+        <w:widowControl/>
+        <w:spacing w:line="540" w:lineRule="exact"/>
+        <w:jc w:val="both"/>
+        <w:rPr>
+          <w:rFonts w:ascii="Times New Roman" w:eastAsia="標楷體" w:hAnsi="Times New Roman" w:cs="Times New Roman" w:hint="eastAsia"/>
+          <w:color w:val="000000" w:themeColor="text1"/>
+          <w:kern w:val="24"/>
+          <w:sz w:val="28"/>
+          <w:szCs w:val="28"/>
+        </w:rPr>
+      </w:pPr>
+      <w:r>
+        <w:rPr>
+          <w:rFonts w:eastAsia="標楷體"/>
+          <w:noProof/>
+          <w:color w:val="000000" w:themeColor="text1"/>
+          <w:sz w:val="28"/>
+          <w:szCs w:val="28"/>
+        </w:rPr>
+        <w:drawing>
+          <wp:anchor distT="0" distB="0" distL="114300" distR="114300" simplePos="0" relativeHeight="251669504" behindDoc="0" locked="0" layoutInCell="1" allowOverlap="1" wp14:anchorId="01CA754D" wp14:editId="488E4424">
+            <wp:simplePos x="0" y="0"/>
+            <wp:positionH relativeFrom="column">
+              <wp:posOffset>3175</wp:posOffset>
+            </wp:positionH>
+            <wp:positionV relativeFrom="paragraph">
+              <wp:posOffset>1112150</wp:posOffset>
+            </wp:positionV>
+            <wp:extent cx="1624330" cy="2511425"/>
+            <wp:effectExtent l="0" t="0" r="0" b="3175"/>
+            <wp:wrapTopAndBottom/>
+            <wp:docPr id="8" name="圖片 8"/>
+            <wp:cNvGraphicFramePr>
+              <a:graphicFrameLocks xmlns:a="http://schemas.openxmlformats.org/drawingml/2006/main" noChangeAspect="1"/>
+            </wp:cNvGraphicFramePr>
+            <a:graphic xmlns:a="http://schemas.openxmlformats.org/drawingml/2006/main">
+              <a:graphicData uri="http://schemas.openxmlformats.org/drawingml/2006/picture">
+                <pic:pic xmlns:pic="http://schemas.openxmlformats.org/drawingml/2006/picture">
+                  <pic:nvPicPr>
+                    <pic:cNvPr id="0" name="Picture 8"/>
+                    <pic:cNvPicPr>
+                      <a:picLocks noChangeAspect="1" noChangeArrowheads="1"/>
+                    </pic:cNvPicPr>
+                  </pic:nvPicPr>
+                  <pic:blipFill>
+                    <a:blip r:embed="rId19">
+                      <a:extLst>
+                        <a:ext uri="{28A0092B-C50C-407E-A947-70E740481C1C}">
+                          <a14:useLocalDpi xmlns:a14="http://schemas.microsoft.com/office/drawing/2010/main" val="0"/>
+                        </a:ext>
+                      </a:extLst>
+                    </a:blip>
+                    <a:srcRect/>
+                    <a:stretch>
+                      <a:fillRect/>
+                    </a:stretch>
+                  </pic:blipFill>
+                  <pic:spPr bwMode="auto">
+                    <a:xfrm>
+                      <a:off x="0" y="0"/>
+                      <a:ext cx="1624330" cy="2511425"/>
+                    </a:xfrm>
+                    <a:prstGeom prst="rect">
+                      <a:avLst/>
+                    </a:prstGeom>
+                    <a:noFill/>
+                    <a:ln>
+                      <a:noFill/>
+                    </a:ln>
+                  </pic:spPr>
+                </pic:pic>
+              </a:graphicData>
+            </a:graphic>
+          </wp:anchor>
+        </w:drawing>
+      </w:r>
       <w:r>
         <w:rPr>
           <w:rFonts w:ascii="Times New Roman" w:eastAsia="標楷體" w:hAnsi="Times New Roman" w:cs="Times New Roman"/>
@@ -3801,54 +4018,6 @@
         </w:rPr>
         <w:t>。</w:t>
       </w:r>
-    </w:p>
-    <w:p>
-      <w:pPr>
-        <w:widowControl/>
-        <w:spacing w:line="540" w:lineRule="exact"/>
-        <w:jc w:val="both"/>
-        <w:rPr>
-          <w:rFonts w:ascii="Times New Roman" w:eastAsia="標楷體" w:hAnsi="Times New Roman" w:cs="Times New Roman"/>
-          <w:b/>
-          <w:bCs/>
-          <w:color w:val="000000" w:themeColor="text1"/>
-          <w:kern w:val="24"/>
-          <w:sz w:val="28"/>
-          <w:szCs w:val="28"/>
-        </w:rPr>
-      </w:pPr>
-    </w:p>
-    <w:p>
-      <w:pPr>
-        <w:widowControl/>
-        <w:spacing w:line="540" w:lineRule="exact"/>
-        <w:jc w:val="both"/>
-        <w:rPr>
-          <w:rFonts w:ascii="Times New Roman" w:eastAsia="標楷體" w:hAnsi="Times New Roman" w:cs="Times New Roman"/>
-          <w:b/>
-          <w:bCs/>
-          <w:color w:val="000000" w:themeColor="text1"/>
-          <w:kern w:val="24"/>
-          <w:sz w:val="28"/>
-          <w:szCs w:val="28"/>
-        </w:rPr>
-      </w:pPr>
-    </w:p>
-    <w:p>
-      <w:pPr>
-        <w:widowControl/>
-        <w:spacing w:line="540" w:lineRule="exact"/>
-        <w:jc w:val="both"/>
-        <w:rPr>
-          <w:rFonts w:ascii="Times New Roman" w:eastAsia="標楷體" w:hAnsi="Times New Roman" w:cs="Times New Roman"/>
-          <w:b/>
-          <w:bCs/>
-          <w:color w:val="000000" w:themeColor="text1"/>
-          <w:kern w:val="24"/>
-          <w:sz w:val="28"/>
-          <w:szCs w:val="28"/>
-        </w:rPr>
-      </w:pPr>
     </w:p>
     <w:p>
       <w:pPr>
@@ -3862,7 +4031,7 @@
         <w:ind w:leftChars="0"/>
         <w:jc w:val="both"/>
         <w:rPr>
-          <w:rFonts w:ascii="Times New Roman" w:eastAsia="標楷體" w:hAnsi="Times New Roman" w:cs="Times New Roman"/>
+          <w:rFonts w:ascii="Times New Roman" w:eastAsia="標楷體" w:hAnsi="Times New Roman" w:cs="Times New Roman" w:hint="eastAsia"/>
           <w:color w:val="000000" w:themeColor="text1"/>
           <w:kern w:val="24"/>
           <w:sz w:val="28"/>
@@ -4060,54 +4229,6 @@
           <w:szCs w:val="28"/>
         </w:rPr>
       </w:pPr>
-    </w:p>
-    <w:p>
-      <w:pPr>
-        <w:pStyle w:val="Default"/>
-        <w:jc w:val="center"/>
-        <w:rPr>
-          <w:rFonts w:eastAsia="標楷體"/>
-          <w:color w:val="000000" w:themeColor="text1"/>
-          <w:sz w:val="28"/>
-          <w:szCs w:val="28"/>
-        </w:rPr>
-      </w:pPr>
-    </w:p>
-    <w:p>
-      <w:pPr>
-        <w:pStyle w:val="Default"/>
-        <w:jc w:val="center"/>
-        <w:rPr>
-          <w:rFonts w:eastAsia="標楷體"/>
-          <w:color w:val="000000" w:themeColor="text1"/>
-          <w:sz w:val="28"/>
-          <w:szCs w:val="28"/>
-        </w:rPr>
-      </w:pPr>
-    </w:p>
-    <w:p>
-      <w:pPr>
-        <w:pStyle w:val="Default"/>
-        <w:jc w:val="center"/>
-        <w:rPr>
-          <w:rFonts w:eastAsia="標楷體"/>
-          <w:color w:val="000000" w:themeColor="text1"/>
-          <w:sz w:val="28"/>
-          <w:szCs w:val="28"/>
-        </w:rPr>
-      </w:pPr>
-    </w:p>
-    <w:p>
-      <w:pPr>
-        <w:pStyle w:val="Default"/>
-        <w:jc w:val="center"/>
-        <w:rPr>
-          <w:rFonts w:eastAsia="標楷體" w:hint="eastAsia"/>
-          <w:color w:val="000000" w:themeColor="text1"/>
-          <w:sz w:val="28"/>
-          <w:szCs w:val="28"/>
-        </w:rPr>
-      </w:pPr>
       <w:r>
         <w:rPr>
           <w:rFonts w:eastAsia="標楷體" w:hint="eastAsia"/>
@@ -4116,8 +4237,9 @@
           <w:sz w:val="28"/>
           <w:szCs w:val="28"/>
         </w:rPr>
+        <w:lastRenderedPageBreak/>
         <w:drawing>
-          <wp:inline distT="0" distB="0" distL="0" distR="0" wp14:anchorId="0BB090BA" wp14:editId="2EB5D714">
+          <wp:inline distT="0" distB="0" distL="0" distR="0" wp14:anchorId="0BB090BA" wp14:editId="6533DDD3">
             <wp:extent cx="4019550" cy="3476625"/>
             <wp:effectExtent l="0" t="0" r="0" b="9525"/>
             <wp:docPr id="531738890" name="圖片 8"/>
@@ -4134,7 +4256,7 @@
                     </pic:cNvPicPr>
                   </pic:nvPicPr>
                   <pic:blipFill>
-                    <a:blip r:embed="rId14">
+                    <a:blip r:embed="rId20">
                       <a:extLst>
                         <a:ext uri="{28A0092B-C50C-407E-A947-70E740481C1C}">
                           <a14:useLocalDpi xmlns:a14="http://schemas.microsoft.com/office/drawing/2010/main" val="0"/>
@@ -4180,6 +4302,77 @@
       <w:r>
         <w:rPr>
           <w:rFonts w:eastAsia="標楷體"/>
+          <w:noProof/>
+          <w:color w:val="000000" w:themeColor="text1"/>
+          <w:sz w:val="28"/>
+          <w:szCs w:val="28"/>
+        </w:rPr>
+        <w:drawing>
+          <wp:anchor distT="0" distB="0" distL="114300" distR="114300" simplePos="0" relativeHeight="251670528" behindDoc="0" locked="0" layoutInCell="1" allowOverlap="1" wp14:anchorId="62B4AA81" wp14:editId="3400EDAF">
+            <wp:simplePos x="0" y="0"/>
+            <wp:positionH relativeFrom="column">
+              <wp:posOffset>71414</wp:posOffset>
+            </wp:positionH>
+            <wp:positionV relativeFrom="paragraph">
+              <wp:posOffset>941411</wp:posOffset>
+            </wp:positionV>
+            <wp:extent cx="3343275" cy="3880485"/>
+            <wp:effectExtent l="0" t="0" r="0" b="0"/>
+            <wp:wrapTopAndBottom/>
+            <wp:docPr id="10" name="圖片 10"/>
+            <wp:cNvGraphicFramePr>
+              <a:graphicFrameLocks xmlns:a="http://schemas.openxmlformats.org/drawingml/2006/main" noChangeAspect="1"/>
+            </wp:cNvGraphicFramePr>
+            <a:graphic xmlns:a="http://schemas.openxmlformats.org/drawingml/2006/main">
+              <a:graphicData uri="http://schemas.openxmlformats.org/drawingml/2006/picture">
+                <pic:pic xmlns:pic="http://schemas.openxmlformats.org/drawingml/2006/picture">
+                  <pic:nvPicPr>
+                    <pic:cNvPr id="0" name="Picture 10"/>
+                    <pic:cNvPicPr>
+                      <a:picLocks noChangeAspect="1" noChangeArrowheads="1"/>
+                    </pic:cNvPicPr>
+                  </pic:nvPicPr>
+                  <pic:blipFill>
+                    <a:blip r:embed="rId21" cstate="print">
+                      <a:extLst>
+                        <a:ext uri="{28A0092B-C50C-407E-A947-70E740481C1C}">
+                          <a14:useLocalDpi xmlns:a14="http://schemas.microsoft.com/office/drawing/2010/main" val="0"/>
+                        </a:ext>
+                      </a:extLst>
+                    </a:blip>
+                    <a:srcRect/>
+                    <a:stretch>
+                      <a:fillRect/>
+                    </a:stretch>
+                  </pic:blipFill>
+                  <pic:spPr bwMode="auto">
+                    <a:xfrm>
+                      <a:off x="0" y="0"/>
+                      <a:ext cx="3343275" cy="3880485"/>
+                    </a:xfrm>
+                    <a:prstGeom prst="rect">
+                      <a:avLst/>
+                    </a:prstGeom>
+                    <a:noFill/>
+                    <a:ln>
+                      <a:noFill/>
+                    </a:ln>
+                  </pic:spPr>
+                </pic:pic>
+              </a:graphicData>
+            </a:graphic>
+            <wp14:sizeRelH relativeFrom="margin">
+              <wp14:pctWidth>0</wp14:pctWidth>
+            </wp14:sizeRelH>
+            <wp14:sizeRelV relativeFrom="margin">
+              <wp14:pctHeight>0</wp14:pctHeight>
+            </wp14:sizeRelV>
+          </wp:anchor>
+        </w:drawing>
+      </w:r>
+      <w:r>
+        <w:rPr>
+          <w:rFonts w:eastAsia="標楷體"/>
           <w:color w:val="000000" w:themeColor="text1"/>
           <w:kern w:val="24"/>
           <w:sz w:val="28"/>
@@ -4315,37 +4508,91 @@
         <w:pStyle w:val="Default"/>
         <w:jc w:val="both"/>
         <w:rPr>
-          <w:rFonts w:eastAsia="標楷體"/>
-          <w:color w:val="000000" w:themeColor="text1"/>
-          <w:sz w:val="28"/>
-          <w:szCs w:val="28"/>
-        </w:rPr>
-      </w:pPr>
-    </w:p>
-    <w:p>
-      <w:pPr>
-        <w:pStyle w:val="Default"/>
-        <w:jc w:val="both"/>
-        <w:rPr>
-          <w:rFonts w:eastAsia="標楷體"/>
-          <w:color w:val="000000" w:themeColor="text1"/>
-          <w:sz w:val="28"/>
-          <w:szCs w:val="28"/>
-        </w:rPr>
-      </w:pPr>
-    </w:p>
-    <w:p>
-      <w:pPr>
-        <w:widowControl/>
-        <w:spacing w:line="540" w:lineRule="exact"/>
-        <w:jc w:val="both"/>
-        <w:rPr>
-          <w:rFonts w:ascii="Times New Roman" w:eastAsia="標楷體" w:hAnsi="Times New Roman" w:cs="Times New Roman"/>
-          <w:color w:val="000000" w:themeColor="text1"/>
-          <w:sz w:val="28"/>
-          <w:szCs w:val="28"/>
-        </w:rPr>
-      </w:pPr>
+          <w:rFonts w:eastAsia="標楷體" w:hint="eastAsia"/>
+          <w:color w:val="000000" w:themeColor="text1"/>
+          <w:sz w:val="28"/>
+          <w:szCs w:val="28"/>
+        </w:rPr>
+      </w:pPr>
+    </w:p>
+    <w:p>
+      <w:pPr>
+        <w:widowControl/>
+        <w:spacing w:line="540" w:lineRule="exact"/>
+        <w:jc w:val="both"/>
+        <w:rPr>
+          <w:rFonts w:ascii="Times New Roman" w:eastAsia="標楷體" w:hAnsi="Times New Roman" w:cs="Times New Roman"/>
+          <w:color w:val="000000" w:themeColor="text1"/>
+          <w:sz w:val="28"/>
+          <w:szCs w:val="28"/>
+        </w:rPr>
+      </w:pPr>
+      <w:r>
+        <w:rPr>
+          <w:rFonts w:ascii="Times New Roman" w:eastAsia="標楷體" w:hAnsi="Times New Roman" w:cs="Times New Roman"/>
+          <w:noProof/>
+          <w:color w:val="000000" w:themeColor="text1"/>
+          <w:sz w:val="28"/>
+          <w:szCs w:val="28"/>
+        </w:rPr>
+        <w:lastRenderedPageBreak/>
+        <w:drawing>
+          <wp:anchor distT="0" distB="0" distL="114300" distR="114300" simplePos="0" relativeHeight="251671552" behindDoc="0" locked="0" layoutInCell="1" allowOverlap="1" wp14:anchorId="0E03FE7D" wp14:editId="215633F8">
+            <wp:simplePos x="0" y="0"/>
+            <wp:positionH relativeFrom="column">
+              <wp:posOffset>3175</wp:posOffset>
+            </wp:positionH>
+            <wp:positionV relativeFrom="paragraph">
+              <wp:posOffset>1091820</wp:posOffset>
+            </wp:positionV>
+            <wp:extent cx="1637665" cy="2415540"/>
+            <wp:effectExtent l="0" t="0" r="635" b="3810"/>
+            <wp:wrapTopAndBottom/>
+            <wp:docPr id="11" name="圖片 11"/>
+            <wp:cNvGraphicFramePr>
+              <a:graphicFrameLocks xmlns:a="http://schemas.openxmlformats.org/drawingml/2006/main" noChangeAspect="1"/>
+            </wp:cNvGraphicFramePr>
+            <a:graphic xmlns:a="http://schemas.openxmlformats.org/drawingml/2006/main">
+              <a:graphicData uri="http://schemas.openxmlformats.org/drawingml/2006/picture">
+                <pic:pic xmlns:pic="http://schemas.openxmlformats.org/drawingml/2006/picture">
+                  <pic:nvPicPr>
+                    <pic:cNvPr id="0" name="Picture 11"/>
+                    <pic:cNvPicPr>
+                      <a:picLocks noChangeAspect="1" noChangeArrowheads="1"/>
+                    </pic:cNvPicPr>
+                  </pic:nvPicPr>
+                  <pic:blipFill>
+                    <a:blip r:embed="rId22">
+                      <a:extLst>
+                        <a:ext uri="{28A0092B-C50C-407E-A947-70E740481C1C}">
+                          <a14:useLocalDpi xmlns:a14="http://schemas.microsoft.com/office/drawing/2010/main" val="0"/>
+                        </a:ext>
+                      </a:extLst>
+                    </a:blip>
+                    <a:srcRect/>
+                    <a:stretch>
+                      <a:fillRect/>
+                    </a:stretch>
+                  </pic:blipFill>
+                  <pic:spPr bwMode="auto">
+                    <a:xfrm>
+                      <a:off x="0" y="0"/>
+                      <a:ext cx="1637665" cy="2415540"/>
+                    </a:xfrm>
+                    <a:prstGeom prst="rect">
+                      <a:avLst/>
+                    </a:prstGeom>
+                    <a:noFill/>
+                    <a:ln>
+                      <a:noFill/>
+                    </a:ln>
+                  </pic:spPr>
+                </pic:pic>
+              </a:graphicData>
+            </a:graphic>
+          </wp:anchor>
+        </w:drawing>
+      </w:r>
       <w:r>
         <w:rPr>
           <w:rFonts w:ascii="Times New Roman" w:eastAsia="標楷體" w:hAnsi="Times New Roman" w:cs="Times New Roman"/>
@@ -4550,6 +4797,19 @@
         </w:rPr>
         <w:t>。</w:t>
       </w:r>
+    </w:p>
+    <w:p>
+      <w:pPr>
+        <w:widowControl/>
+        <w:spacing w:line="540" w:lineRule="exact"/>
+        <w:jc w:val="both"/>
+        <w:rPr>
+          <w:rFonts w:ascii="Times New Roman" w:eastAsia="標楷體" w:hAnsi="Times New Roman" w:cs="Times New Roman" w:hint="eastAsia"/>
+          <w:color w:val="000000" w:themeColor="text1"/>
+          <w:sz w:val="28"/>
+          <w:szCs w:val="28"/>
+        </w:rPr>
+      </w:pPr>
     </w:p>
     <w:sectPr>
       <w:pgSz w:w="11906" w:h="16838"/>
@@ -4562,7 +4822,7 @@
 </file>
 
 <file path=word/endnotes.xml><?xml version="1.0" encoding="utf-8"?>
-<w:endnotes xmlns:wpc="http://schemas.microsoft.com/office/word/2010/wordprocessingCanvas" xmlns:cx="http://schemas.microsoft.com/office/drawing/2014/chartex" xmlns:cx1="http://schemas.microsoft.com/office/drawing/2015/9/8/chartex" xmlns:cx2="http://schemas.microsoft.com/office/drawing/2015/10/21/chartex" xmlns:cx3="http://schemas.microsoft.com/office/drawing/2016/5/9/chartex" xmlns:cx4="http://schemas.microsoft.com/office/drawing/2016/5/10/chartex" xmlns:cx5="http://schemas.microsoft.com/office/drawing/2016/5/11/chartex" xmlns:cx6="http://schemas.microsoft.com/office/drawing/2016/5/12/chartex" xmlns:cx7="http://schemas.microsoft.com/office/drawing/2016/5/13/chartex" xmlns:cx8="http://schemas.microsoft.com/office/drawing/2016/5/14/chartex" xmlns:mc="http://schemas.openxmlformats.org/markup-compatibility/2006" xmlns:aink="http://schemas.microsoft.com/office/drawing/2016/ink" xmlns:am3d="http://schemas.microsoft.com/office/drawing/2017/model3d" xmlns:o="urn:schemas-microsoft-com:office:office" xmlns:oel="http://schemas.microsoft.com/office/2019/extlst" xmlns:r="http://schemas.openxmlformats.org/officeDocument/2006/relationships" xmlns:m="http://schemas.openxmlformats.org/officeDocument/2006/math" xmlns:v="urn:schemas-microsoft-com:vml" xmlns:wp14="http://schemas.microsoft.com/office/word/2010/wordprocessingDrawing" xmlns:wp="http://schemas.openxmlformats.org/drawingml/2006/wordprocessingDrawing" xmlns:w10="urn:schemas-microsoft-com:office:word" xmlns:w="http://schemas.openxmlformats.org/wordprocessingml/2006/main" xmlns:w14="http://schemas.microsoft.com/office/word/2010/wordml" xmlns:w15="http://schemas.microsoft.com/office/word/2012/wordml" xmlns:w16cex="http://schemas.microsoft.com/office/word/2018/wordml/cex" xmlns:w16cid="http://schemas.microsoft.com/office/word/2016/wordml/cid" xmlns:w16="http://schemas.microsoft.com/office/word/2018/wordml" xmlns:w16sdtdh="http://schemas.microsoft.com/office/word/2020/wordml/sdtdatahash" xmlns:w16se="http://schemas.microsoft.com/office/word/2015/wordml/symex" xmlns:wpg="http://schemas.microsoft.com/office/word/2010/wordprocessingGroup" xmlns:wpi="http://schemas.microsoft.com/office/word/2010/wordprocessingInk" xmlns:wne="http://schemas.microsoft.com/office/word/2006/wordml" xmlns:wps="http://schemas.microsoft.com/office/word/2010/wordprocessingShape" mc:Ignorable="w14 w15 w16se w16cid w16 w16cex w16sdtdh wp14">
+<w:endnotes xmlns:wpc="http://schemas.microsoft.com/office/word/2010/wordprocessingCanvas" xmlns:cx="http://schemas.microsoft.com/office/drawing/2014/chartex" xmlns:cx1="http://schemas.microsoft.com/office/drawing/2015/9/8/chartex" xmlns:cx2="http://schemas.microsoft.com/office/drawing/2015/10/21/chartex" xmlns:cx3="http://schemas.microsoft.com/office/drawing/2016/5/9/chartex" xmlns:cx4="http://schemas.microsoft.com/office/drawing/2016/5/10/chartex" xmlns:cx5="http://schemas.microsoft.com/office/drawing/2016/5/11/chartex" xmlns:cx6="http://schemas.microsoft.com/office/drawing/2016/5/12/chartex" xmlns:cx7="http://schemas.microsoft.com/office/drawing/2016/5/13/chartex" xmlns:cx8="http://schemas.microsoft.com/office/drawing/2016/5/14/chartex" xmlns:mc="http://schemas.openxmlformats.org/markup-compatibility/2006" xmlns:aink="http://schemas.microsoft.com/office/drawing/2016/ink" xmlns:am3d="http://schemas.microsoft.com/office/drawing/2017/model3d" xmlns:o="urn:schemas-microsoft-com:office:office" xmlns:r="http://schemas.openxmlformats.org/officeDocument/2006/relationships" xmlns:m="http://schemas.openxmlformats.org/officeDocument/2006/math" xmlns:v="urn:schemas-microsoft-com:vml" xmlns:wp14="http://schemas.microsoft.com/office/word/2010/wordprocessingDrawing" xmlns:wp="http://schemas.openxmlformats.org/drawingml/2006/wordprocessingDrawing" xmlns:w10="urn:schemas-microsoft-com:office:word" xmlns:w="http://schemas.openxmlformats.org/wordprocessingml/2006/main" xmlns:w14="http://schemas.microsoft.com/office/word/2010/wordml" xmlns:w15="http://schemas.microsoft.com/office/word/2012/wordml" xmlns:w16cex="http://schemas.microsoft.com/office/word/2018/wordml/cex" xmlns:w16cid="http://schemas.microsoft.com/office/word/2016/wordml/cid" xmlns:w16="http://schemas.microsoft.com/office/word/2018/wordml" xmlns:w16sdtdh="http://schemas.microsoft.com/office/word/2020/wordml/sdtdatahash" xmlns:w16se="http://schemas.microsoft.com/office/word/2015/wordml/symex" xmlns:wpg="http://schemas.microsoft.com/office/word/2010/wordprocessingGroup" xmlns:wpi="http://schemas.microsoft.com/office/word/2010/wordprocessingInk" xmlns:wne="http://schemas.microsoft.com/office/word/2006/wordml" xmlns:wps="http://schemas.microsoft.com/office/word/2010/wordprocessingShape" mc:Ignorable="w14 w15 w16se w16cid w16 w16cex w16sdtdh wp14">
   <w:endnote w:type="separator" w:id="-1">
     <w:p>
       <w:r>
@@ -4581,7 +4841,7 @@
 </file>
 
 <file path=word/footnotes.xml><?xml version="1.0" encoding="utf-8"?>
-<w:footnotes xmlns:wpc="http://schemas.microsoft.com/office/word/2010/wordprocessingCanvas" xmlns:cx="http://schemas.microsoft.com/office/drawing/2014/chartex" xmlns:cx1="http://schemas.microsoft.com/office/drawing/2015/9/8/chartex" xmlns:cx2="http://schemas.microsoft.com/office/drawing/2015/10/21/chartex" xmlns:cx3="http://schemas.microsoft.com/office/drawing/2016/5/9/chartex" xmlns:cx4="http://schemas.microsoft.com/office/drawing/2016/5/10/chartex" xmlns:cx5="http://schemas.microsoft.com/office/drawing/2016/5/11/chartex" xmlns:cx6="http://schemas.microsoft.com/office/drawing/2016/5/12/chartex" xmlns:cx7="http://schemas.microsoft.com/office/drawing/2016/5/13/chartex" xmlns:cx8="http://schemas.microsoft.com/office/drawing/2016/5/14/chartex" xmlns:mc="http://schemas.openxmlformats.org/markup-compatibility/2006" xmlns:aink="http://schemas.microsoft.com/office/drawing/2016/ink" xmlns:am3d="http://schemas.microsoft.com/office/drawing/2017/model3d" xmlns:o="urn:schemas-microsoft-com:office:office" xmlns:oel="http://schemas.microsoft.com/office/2019/extlst" xmlns:r="http://schemas.openxmlformats.org/officeDocument/2006/relationships" xmlns:m="http://schemas.openxmlformats.org/officeDocument/2006/math" xmlns:v="urn:schemas-microsoft-com:vml" xmlns:wp14="http://schemas.microsoft.com/office/word/2010/wordprocessingDrawing" xmlns:wp="http://schemas.openxmlformats.org/drawingml/2006/wordprocessingDrawing" xmlns:w10="urn:schemas-microsoft-com:office:word" xmlns:w="http://schemas.openxmlformats.org/wordprocessingml/2006/main" xmlns:w14="http://schemas.microsoft.com/office/word/2010/wordml" xmlns:w15="http://schemas.microsoft.com/office/word/2012/wordml" xmlns:w16cex="http://schemas.microsoft.com/office/word/2018/wordml/cex" xmlns:w16cid="http://schemas.microsoft.com/office/word/2016/wordml/cid" xmlns:w16="http://schemas.microsoft.com/office/word/2018/wordml" xmlns:w16sdtdh="http://schemas.microsoft.com/office/word/2020/wordml/sdtdatahash" xmlns:w16se="http://schemas.microsoft.com/office/word/2015/wordml/symex" xmlns:wpg="http://schemas.microsoft.com/office/word/2010/wordprocessingGroup" xmlns:wpi="http://schemas.microsoft.com/office/word/2010/wordprocessingInk" xmlns:wne="http://schemas.microsoft.com/office/word/2006/wordml" xmlns:wps="http://schemas.microsoft.com/office/word/2010/wordprocessingShape" mc:Ignorable="w14 w15 w16se w16cid w16 w16cex w16sdtdh wp14">
+<w:footnotes xmlns:wpc="http://schemas.microsoft.com/office/word/2010/wordprocessingCanvas" xmlns:cx="http://schemas.microsoft.com/office/drawing/2014/chartex" xmlns:cx1="http://schemas.microsoft.com/office/drawing/2015/9/8/chartex" xmlns:cx2="http://schemas.microsoft.com/office/drawing/2015/10/21/chartex" xmlns:cx3="http://schemas.microsoft.com/office/drawing/2016/5/9/chartex" xmlns:cx4="http://schemas.microsoft.com/office/drawing/2016/5/10/chartex" xmlns:cx5="http://schemas.microsoft.com/office/drawing/2016/5/11/chartex" xmlns:cx6="http://schemas.microsoft.com/office/drawing/2016/5/12/chartex" xmlns:cx7="http://schemas.microsoft.com/office/drawing/2016/5/13/chartex" xmlns:cx8="http://schemas.microsoft.com/office/drawing/2016/5/14/chartex" xmlns:mc="http://schemas.openxmlformats.org/markup-compatibility/2006" xmlns:aink="http://schemas.microsoft.com/office/drawing/2016/ink" xmlns:am3d="http://schemas.microsoft.com/office/drawing/2017/model3d" xmlns:o="urn:schemas-microsoft-com:office:office" xmlns:r="http://schemas.openxmlformats.org/officeDocument/2006/relationships" xmlns:m="http://schemas.openxmlformats.org/officeDocument/2006/math" xmlns:v="urn:schemas-microsoft-com:vml" xmlns:wp14="http://schemas.microsoft.com/office/word/2010/wordprocessingDrawing" xmlns:wp="http://schemas.openxmlformats.org/drawingml/2006/wordprocessingDrawing" xmlns:w10="urn:schemas-microsoft-com:office:word" xmlns:w="http://schemas.openxmlformats.org/wordprocessingml/2006/main" xmlns:w14="http://schemas.microsoft.com/office/word/2010/wordml" xmlns:w15="http://schemas.microsoft.com/office/word/2012/wordml" xmlns:w16cex="http://schemas.microsoft.com/office/word/2018/wordml/cex" xmlns:w16cid="http://schemas.microsoft.com/office/word/2016/wordml/cid" xmlns:w16="http://schemas.microsoft.com/office/word/2018/wordml" xmlns:w16sdtdh="http://schemas.microsoft.com/office/word/2020/wordml/sdtdatahash" xmlns:w16se="http://schemas.microsoft.com/office/word/2015/wordml/symex" xmlns:wpg="http://schemas.microsoft.com/office/word/2010/wordprocessingGroup" xmlns:wpi="http://schemas.microsoft.com/office/word/2010/wordprocessingInk" xmlns:wne="http://schemas.microsoft.com/office/word/2006/wordml" xmlns:wps="http://schemas.microsoft.com/office/word/2010/wordprocessingShape" mc:Ignorable="w14 w15 w16se w16cid w16 w16cex w16sdtdh wp14">
   <w:footnote w:type="separator" w:id="-1">
     <w:p>
       <w:r>
@@ -4600,7 +4860,7 @@
 </file>
 
 <file path=word/numbering.xml><?xml version="1.0" encoding="utf-8"?>
-<w:numbering xmlns:wpc="http://schemas.microsoft.com/office/word/2010/wordprocessingCanvas" xmlns:cx="http://schemas.microsoft.com/office/drawing/2014/chartex" xmlns:cx1="http://schemas.microsoft.com/office/drawing/2015/9/8/chartex" xmlns:cx2="http://schemas.microsoft.com/office/drawing/2015/10/21/chartex" xmlns:cx3="http://schemas.microsoft.com/office/drawing/2016/5/9/chartex" xmlns:cx4="http://schemas.microsoft.com/office/drawing/2016/5/10/chartex" xmlns:cx5="http://schemas.microsoft.com/office/drawing/2016/5/11/chartex" xmlns:cx6="http://schemas.microsoft.com/office/drawing/2016/5/12/chartex" xmlns:cx7="http://schemas.microsoft.com/office/drawing/2016/5/13/chartex" xmlns:cx8="http://schemas.microsoft.com/office/drawing/2016/5/14/chartex" xmlns:mc="http://schemas.openxmlformats.org/markup-compatibility/2006" xmlns:aink="http://schemas.microsoft.com/office/drawing/2016/ink" xmlns:am3d="http://schemas.microsoft.com/office/drawing/2017/model3d" xmlns:o="urn:schemas-microsoft-com:office:office" xmlns:oel="http://schemas.microsoft.com/office/2019/extlst" xmlns:r="http://schemas.openxmlformats.org/officeDocument/2006/relationships" xmlns:m="http://schemas.openxmlformats.org/officeDocument/2006/math" xmlns:v="urn:schemas-microsoft-com:vml" xmlns:wp14="http://schemas.microsoft.com/office/word/2010/wordprocessingDrawing" xmlns:wp="http://schemas.openxmlformats.org/drawingml/2006/wordprocessingDrawing" xmlns:w10="urn:schemas-microsoft-com:office:word" xmlns:w="http://schemas.openxmlformats.org/wordprocessingml/2006/main" xmlns:w14="http://schemas.microsoft.com/office/word/2010/wordml" xmlns:w15="http://schemas.microsoft.com/office/word/2012/wordml" xmlns:w16cex="http://schemas.microsoft.com/office/word/2018/wordml/cex" xmlns:w16cid="http://schemas.microsoft.com/office/word/2016/wordml/cid" xmlns:w16="http://schemas.microsoft.com/office/word/2018/wordml" xmlns:w16sdtdh="http://schemas.microsoft.com/office/word/2020/wordml/sdtdatahash" xmlns:w16se="http://schemas.microsoft.com/office/word/2015/wordml/symex" xmlns:wpg="http://schemas.microsoft.com/office/word/2010/wordprocessingGroup" xmlns:wpi="http://schemas.microsoft.com/office/word/2010/wordprocessingInk" xmlns:wne="http://schemas.microsoft.com/office/word/2006/wordml" xmlns:wps="http://schemas.microsoft.com/office/word/2010/wordprocessingShape" mc:Ignorable="w14 w15 w16se w16cid w16 w16cex w16sdtdh wp14">
+<w:numbering xmlns:wpc="http://schemas.microsoft.com/office/word/2010/wordprocessingCanvas" xmlns:cx="http://schemas.microsoft.com/office/drawing/2014/chartex" xmlns:cx1="http://schemas.microsoft.com/office/drawing/2015/9/8/chartex" xmlns:cx2="http://schemas.microsoft.com/office/drawing/2015/10/21/chartex" xmlns:cx3="http://schemas.microsoft.com/office/drawing/2016/5/9/chartex" xmlns:cx4="http://schemas.microsoft.com/office/drawing/2016/5/10/chartex" xmlns:cx5="http://schemas.microsoft.com/office/drawing/2016/5/11/chartex" xmlns:cx6="http://schemas.microsoft.com/office/drawing/2016/5/12/chartex" xmlns:cx7="http://schemas.microsoft.com/office/drawing/2016/5/13/chartex" xmlns:cx8="http://schemas.microsoft.com/office/drawing/2016/5/14/chartex" xmlns:mc="http://schemas.openxmlformats.org/markup-compatibility/2006" xmlns:aink="http://schemas.microsoft.com/office/drawing/2016/ink" xmlns:am3d="http://schemas.microsoft.com/office/drawing/2017/model3d" xmlns:o="urn:schemas-microsoft-com:office:office" xmlns:r="http://schemas.openxmlformats.org/officeDocument/2006/relationships" xmlns:m="http://schemas.openxmlformats.org/officeDocument/2006/math" xmlns:v="urn:schemas-microsoft-com:vml" xmlns:wp14="http://schemas.microsoft.com/office/word/2010/wordprocessingDrawing" xmlns:wp="http://schemas.openxmlformats.org/drawingml/2006/wordprocessingDrawing" xmlns:w10="urn:schemas-microsoft-com:office:word" xmlns:w="http://schemas.openxmlformats.org/wordprocessingml/2006/main" xmlns:w14="http://schemas.microsoft.com/office/word/2010/wordml" xmlns:w15="http://schemas.microsoft.com/office/word/2012/wordml" xmlns:w16cex="http://schemas.microsoft.com/office/word/2018/wordml/cex" xmlns:w16cid="http://schemas.microsoft.com/office/word/2016/wordml/cid" xmlns:w16="http://schemas.microsoft.com/office/word/2018/wordml" xmlns:w16sdtdh="http://schemas.microsoft.com/office/word/2020/wordml/sdtdatahash" xmlns:w16se="http://schemas.microsoft.com/office/word/2015/wordml/symex" xmlns:wpg="http://schemas.microsoft.com/office/word/2010/wordprocessingGroup" xmlns:wpi="http://schemas.microsoft.com/office/word/2010/wordprocessingInk" xmlns:wne="http://schemas.microsoft.com/office/word/2006/wordml" xmlns:wps="http://schemas.microsoft.com/office/word/2010/wordprocessingShape" mc:Ignorable="w14 w15 w16se w16cid w16 w16cex w16sdtdh wp14">
   <w:abstractNum w:abstractNumId="0" w15:restartNumberingAfterBreak="0">
     <w:nsid w:val="0AD542FD"/>
     <w:multiLevelType w:val="hybridMultilevel"/>
@@ -5333,25 +5593,25 @@
       </w:pPr>
     </w:lvl>
   </w:abstractNum>
-  <w:num w:numId="1" w16cid:durableId="1190871710">
+  <w:num w:numId="1">
     <w:abstractNumId w:val="0"/>
   </w:num>
-  <w:num w:numId="2" w16cid:durableId="537352254">
+  <w:num w:numId="2">
     <w:abstractNumId w:val="1"/>
   </w:num>
-  <w:num w:numId="3" w16cid:durableId="1033532215">
+  <w:num w:numId="3">
     <w:abstractNumId w:val="2"/>
   </w:num>
-  <w:num w:numId="4" w16cid:durableId="954140275">
+  <w:num w:numId="4">
     <w:abstractNumId w:val="6"/>
   </w:num>
-  <w:num w:numId="5" w16cid:durableId="1848716344">
+  <w:num w:numId="5">
     <w:abstractNumId w:val="3"/>
   </w:num>
-  <w:num w:numId="6" w16cid:durableId="369376359">
+  <w:num w:numId="6">
     <w:abstractNumId w:val="5"/>
   </w:num>
-  <w:num w:numId="7" w16cid:durableId="305821266">
+  <w:num w:numId="7">
     <w:abstractNumId w:val="4"/>
   </w:num>
 </w:numbering>

</xml_diff>

<commit_message>
Remove attachment and update code to match textbook example
</commit_message>
<xml_diff>
--- a/C_C++/HomeWork/7.2/第7章_隨堂練習 2.docx
+++ b/C_C++/HomeWork/7.2/第7章_隨堂練習 2.docx
@@ -1756,22 +1756,158 @@
         <w:spacing w:line="540" w:lineRule="exact"/>
         <w:jc w:val="both"/>
         <w:rPr>
-          <w:rFonts w:ascii="Times New Roman" w:eastAsia="標楷體" w:hAnsi="Times New Roman" w:cs="Times New Roman"/>
-          <w:color w:val="000000" w:themeColor="text1"/>
-          <w:sz w:val="28"/>
-          <w:szCs w:val="28"/>
-        </w:rPr>
-      </w:pPr>
-      <w:r>
-        <w:rPr>
-          <w:rFonts w:eastAsia="標楷體"/>
+          <w:rFonts w:ascii="Times New Roman" w:eastAsia="標楷體" w:hAnsi="Times New Roman" w:cs="Times New Roman" w:hint="eastAsia"/>
+          <w:color w:val="000000" w:themeColor="text1"/>
+          <w:sz w:val="28"/>
+          <w:szCs w:val="28"/>
+        </w:rPr>
+      </w:pPr>
+      <w:r>
+        <w:rPr>
+          <w:rFonts w:ascii="Times New Roman" w:eastAsia="標楷體" w:hAnsi="Times New Roman" w:cs="Times New Roman" w:hint="eastAsia"/>
           <w:noProof/>
           <w:color w:val="000000" w:themeColor="text1"/>
           <w:sz w:val="28"/>
           <w:szCs w:val="28"/>
         </w:rPr>
         <w:drawing>
-          <wp:anchor distT="0" distB="0" distL="114300" distR="114300" simplePos="0" relativeHeight="251665408" behindDoc="0" locked="0" layoutInCell="1" allowOverlap="1" wp14:anchorId="689C5806" wp14:editId="2F3C6687">
+          <wp:anchor distT="0" distB="0" distL="114300" distR="114300" simplePos="0" relativeHeight="251672576" behindDoc="0" locked="0" layoutInCell="1" allowOverlap="1" wp14:anchorId="5CE4E8B1" wp14:editId="5266E0AB">
+            <wp:simplePos x="0" y="0"/>
+            <wp:positionH relativeFrom="column">
+              <wp:posOffset>2540</wp:posOffset>
+            </wp:positionH>
+            <wp:positionV relativeFrom="paragraph">
+              <wp:posOffset>1141550</wp:posOffset>
+            </wp:positionV>
+            <wp:extent cx="2347595" cy="1528445"/>
+            <wp:effectExtent l="0" t="0" r="0" b="0"/>
+            <wp:wrapSquare wrapText="bothSides"/>
+            <wp:docPr id="4" name="圖片 4"/>
+            <wp:cNvGraphicFramePr>
+              <a:graphicFrameLocks xmlns:a="http://schemas.openxmlformats.org/drawingml/2006/main" noChangeAspect="1"/>
+            </wp:cNvGraphicFramePr>
+            <a:graphic xmlns:a="http://schemas.openxmlformats.org/drawingml/2006/main">
+              <a:graphicData uri="http://schemas.openxmlformats.org/drawingml/2006/picture">
+                <pic:pic xmlns:pic="http://schemas.openxmlformats.org/drawingml/2006/picture">
+                  <pic:nvPicPr>
+                    <pic:cNvPr id="0" name="Picture 2"/>
+                    <pic:cNvPicPr>
+                      <a:picLocks noChangeAspect="1" noChangeArrowheads="1"/>
+                    </pic:cNvPicPr>
+                  </pic:nvPicPr>
+                  <pic:blipFill>
+                    <a:blip r:embed="rId12">
+                      <a:extLst>
+                        <a:ext uri="{28A0092B-C50C-407E-A947-70E740481C1C}">
+                          <a14:useLocalDpi xmlns:a14="http://schemas.microsoft.com/office/drawing/2010/main" val="0"/>
+                        </a:ext>
+                      </a:extLst>
+                    </a:blip>
+                    <a:srcRect/>
+                    <a:stretch>
+                      <a:fillRect/>
+                    </a:stretch>
+                  </pic:blipFill>
+                  <pic:spPr bwMode="auto">
+                    <a:xfrm>
+                      <a:off x="0" y="0"/>
+                      <a:ext cx="2347595" cy="1528445"/>
+                    </a:xfrm>
+                    <a:prstGeom prst="rect">
+                      <a:avLst/>
+                    </a:prstGeom>
+                    <a:noFill/>
+                    <a:ln>
+                      <a:noFill/>
+                    </a:ln>
+                  </pic:spPr>
+                </pic:pic>
+              </a:graphicData>
+            </a:graphic>
+          </wp:anchor>
+        </w:drawing>
+      </w:r>
+      <w:r>
+        <w:rPr>
+          <w:rFonts w:ascii="Times New Roman" w:eastAsia="標楷體" w:hAnsi="Times New Roman" w:cs="Times New Roman"/>
+          <w:noProof/>
+          <w:color w:val="000000" w:themeColor="text1"/>
+          <w:sz w:val="28"/>
+          <w:szCs w:val="28"/>
+        </w:rPr>
+        <w:drawing>
+          <wp:anchor distT="0" distB="0" distL="114300" distR="114300" simplePos="0" relativeHeight="251673600" behindDoc="0" locked="0" layoutInCell="1" allowOverlap="1" wp14:anchorId="61D15D57" wp14:editId="7778619D">
+            <wp:simplePos x="0" y="0"/>
+            <wp:positionH relativeFrom="column">
+              <wp:posOffset>2364740</wp:posOffset>
+            </wp:positionH>
+            <wp:positionV relativeFrom="paragraph">
+              <wp:posOffset>447675</wp:posOffset>
+            </wp:positionV>
+            <wp:extent cx="955040" cy="2470150"/>
+            <wp:effectExtent l="0" t="0" r="0" b="6350"/>
+            <wp:wrapTopAndBottom/>
+            <wp:docPr id="3" name="圖片 3"/>
+            <wp:cNvGraphicFramePr>
+              <a:graphicFrameLocks xmlns:a="http://schemas.openxmlformats.org/drawingml/2006/main" noChangeAspect="1"/>
+            </wp:cNvGraphicFramePr>
+            <a:graphic xmlns:a="http://schemas.openxmlformats.org/drawingml/2006/main">
+              <a:graphicData uri="http://schemas.openxmlformats.org/drawingml/2006/picture">
+                <pic:pic xmlns:pic="http://schemas.openxmlformats.org/drawingml/2006/picture">
+                  <pic:nvPicPr>
+                    <pic:cNvPr id="0" name="Picture 1"/>
+                    <pic:cNvPicPr>
+                      <a:picLocks noChangeAspect="1" noChangeArrowheads="1"/>
+                    </pic:cNvPicPr>
+                  </pic:nvPicPr>
+                  <pic:blipFill>
+                    <a:blip r:embed="rId13">
+                      <a:extLst>
+                        <a:ext uri="{28A0092B-C50C-407E-A947-70E740481C1C}">
+                          <a14:useLocalDpi xmlns:a14="http://schemas.microsoft.com/office/drawing/2010/main" val="0"/>
+                        </a:ext>
+                      </a:extLst>
+                    </a:blip>
+                    <a:srcRect/>
+                    <a:stretch>
+                      <a:fillRect/>
+                    </a:stretch>
+                  </pic:blipFill>
+                  <pic:spPr bwMode="auto">
+                    <a:xfrm>
+                      <a:off x="0" y="0"/>
+                      <a:ext cx="955040" cy="2470150"/>
+                    </a:xfrm>
+                    <a:prstGeom prst="rect">
+                      <a:avLst/>
+                    </a:prstGeom>
+                    <a:noFill/>
+                    <a:ln>
+                      <a:noFill/>
+                    </a:ln>
+                  </pic:spPr>
+                </pic:pic>
+              </a:graphicData>
+            </a:graphic>
+            <wp14:sizeRelH relativeFrom="margin">
+              <wp14:pctWidth>0</wp14:pctWidth>
+            </wp14:sizeRelH>
+            <wp14:sizeRelV relativeFrom="margin">
+              <wp14:pctHeight>0</wp14:pctHeight>
+            </wp14:sizeRelV>
+          </wp:anchor>
+        </w:drawing>
+      </w:r>
+      <w:r>
+        <w:rPr>
+          <w:rFonts w:eastAsia="標楷體"/>
+          <w:noProof/>
+          <w:color w:val="000000" w:themeColor="text1"/>
+          <w:sz w:val="28"/>
+          <w:szCs w:val="28"/>
+        </w:rPr>
+        <w:drawing>
+          <wp:anchor distT="0" distB="0" distL="114300" distR="114300" simplePos="0" relativeHeight="251665408" behindDoc="0" locked="0" layoutInCell="1" allowOverlap="1" wp14:anchorId="689C5806" wp14:editId="28B9D1DD">
             <wp:simplePos x="0" y="0"/>
             <wp:positionH relativeFrom="column">
               <wp:posOffset>3175</wp:posOffset>
@@ -1796,7 +1932,7 @@
                     </pic:cNvPicPr>
                   </pic:nvPicPr>
                   <pic:blipFill>
-                    <a:blip r:embed="rId12">
+                    <a:blip r:embed="rId14">
                       <a:extLst>
                         <a:ext uri="{28A0092B-C50C-407E-A947-70E740481C1C}">
                           <a14:useLocalDpi xmlns:a14="http://schemas.microsoft.com/office/drawing/2010/main" val="0"/>
@@ -1935,41 +2071,6 @@
         <w:spacing w:line="540" w:lineRule="exact"/>
         <w:jc w:val="both"/>
         <w:rPr>
-          <w:rFonts w:ascii="Times New Roman" w:eastAsia="標楷體" w:hAnsi="Times New Roman" w:cs="Times New Roman" w:hint="eastAsia"/>
-          <w:color w:val="000000" w:themeColor="text1"/>
-          <w:sz w:val="28"/>
-          <w:szCs w:val="28"/>
-        </w:rPr>
-      </w:pPr>
-      <w:r>
-        <w:rPr>
-          <w:rFonts w:ascii="Times New Roman" w:eastAsia="標楷體" w:hAnsi="Times New Roman" w:cs="Times New Roman" w:hint="eastAsia"/>
-          <w:color w:val="000000" w:themeColor="text1"/>
-          <w:sz w:val="28"/>
-          <w:szCs w:val="28"/>
-        </w:rPr>
-        <w:t>第一種結果以附件上傳</w:t>
-      </w:r>
-    </w:p>
-    <w:p>
-      <w:pPr>
-        <w:widowControl/>
-        <w:spacing w:line="540" w:lineRule="exact"/>
-        <w:jc w:val="both"/>
-        <w:rPr>
-          <w:rFonts w:ascii="Times New Roman" w:eastAsia="標楷體" w:hAnsi="Times New Roman" w:cs="Times New Roman"/>
-          <w:color w:val="000000" w:themeColor="text1"/>
-          <w:sz w:val="28"/>
-          <w:szCs w:val="28"/>
-        </w:rPr>
-      </w:pPr>
-    </w:p>
-    <w:p>
-      <w:pPr>
-        <w:widowControl/>
-        <w:spacing w:line="540" w:lineRule="exact"/>
-        <w:jc w:val="both"/>
-        <w:rPr>
           <w:rFonts w:ascii="Times New Roman" w:eastAsia="標楷體" w:hAnsi="Times New Roman" w:cs="Times New Roman"/>
           <w:color w:val="000000" w:themeColor="text1"/>
           <w:sz w:val="28"/>
@@ -2305,7 +2406,7 @@
         <w:spacing w:line="540" w:lineRule="exact"/>
         <w:jc w:val="both"/>
         <w:rPr>
-          <w:rFonts w:ascii="Times New Roman" w:eastAsia="標楷體" w:hAnsi="Times New Roman" w:cs="Times New Roman" w:hint="eastAsia"/>
+          <w:rFonts w:ascii="Times New Roman" w:eastAsia="標楷體" w:hAnsi="Times New Roman" w:cs="Times New Roman"/>
           <w:color w:val="000000" w:themeColor="text1"/>
           <w:sz w:val="28"/>
           <w:szCs w:val="28"/>
@@ -2345,7 +2446,7 @@
                     </pic:cNvPicPr>
                   </pic:nvPicPr>
                   <pic:blipFill>
-                    <a:blip r:embed="rId13" cstate="print">
+                    <a:blip r:embed="rId15" cstate="print">
                       <a:extLst>
                         <a:ext uri="{28A0092B-C50C-407E-A947-70E740481C1C}">
                           <a14:useLocalDpi xmlns:a14="http://schemas.microsoft.com/office/drawing/2010/main" val="0"/>
@@ -2529,7 +2630,7 @@
                     </pic:cNvPicPr>
                   </pic:nvPicPr>
                   <pic:blipFill>
-                    <a:blip r:embed="rId14">
+                    <a:blip r:embed="rId16">
                       <a:extLst>
                         <a:ext uri="{28A0092B-C50C-407E-A947-70E740481C1C}">
                           <a14:useLocalDpi xmlns:a14="http://schemas.microsoft.com/office/drawing/2010/main" val="0"/>
@@ -2612,7 +2713,7 @@
                     </pic:cNvPicPr>
                   </pic:nvPicPr>
                   <pic:blipFill>
-                    <a:blip r:embed="rId15" cstate="print">
+                    <a:blip r:embed="rId17" cstate="print">
                       <a:extLst>
                         <a:ext uri="{28A0092B-C50C-407E-A947-70E740481C1C}">
                           <a14:useLocalDpi xmlns:a14="http://schemas.microsoft.com/office/drawing/2010/main" val="0"/>
@@ -2781,33 +2882,34 @@
         <w:pStyle w:val="Default"/>
         <w:jc w:val="both"/>
         <w:rPr>
-          <w:rFonts w:eastAsia="標楷體" w:hint="eastAsia"/>
-          <w:color w:val="000000" w:themeColor="text1"/>
-          <w:sz w:val="28"/>
-          <w:szCs w:val="28"/>
-        </w:rPr>
-      </w:pPr>
-    </w:p>
-    <w:p>
-      <w:pPr>
-        <w:widowControl/>
-        <w:spacing w:line="540" w:lineRule="exact"/>
-        <w:jc w:val="both"/>
-        <w:rPr>
-          <w:rFonts w:ascii="Times New Roman" w:eastAsia="標楷體" w:hAnsi="Times New Roman" w:cs="Times New Roman"/>
-          <w:color w:val="000000" w:themeColor="text1"/>
-          <w:sz w:val="28"/>
-          <w:szCs w:val="28"/>
-        </w:rPr>
-      </w:pPr>
-      <w:r>
-        <w:rPr>
-          <w:rFonts w:ascii="Times New Roman" w:eastAsia="標楷體" w:hAnsi="Times New Roman" w:cs="Times New Roman"/>
-          <w:color w:val="000000" w:themeColor="text1"/>
-          <w:kern w:val="24"/>
-          <w:sz w:val="28"/>
-          <w:szCs w:val="28"/>
-        </w:rPr>
+          <w:rFonts w:eastAsia="標楷體"/>
+          <w:color w:val="000000" w:themeColor="text1"/>
+          <w:sz w:val="28"/>
+          <w:szCs w:val="28"/>
+        </w:rPr>
+      </w:pPr>
+    </w:p>
+    <w:p>
+      <w:pPr>
+        <w:widowControl/>
+        <w:spacing w:line="540" w:lineRule="exact"/>
+        <w:jc w:val="both"/>
+        <w:rPr>
+          <w:rFonts w:ascii="Times New Roman" w:eastAsia="標楷體" w:hAnsi="Times New Roman" w:cs="Times New Roman"/>
+          <w:color w:val="000000" w:themeColor="text1"/>
+          <w:sz w:val="28"/>
+          <w:szCs w:val="28"/>
+        </w:rPr>
+      </w:pPr>
+      <w:r>
+        <w:rPr>
+          <w:rFonts w:ascii="Times New Roman" w:eastAsia="標楷體" w:hAnsi="Times New Roman" w:cs="Times New Roman"/>
+          <w:color w:val="000000" w:themeColor="text1"/>
+          <w:kern w:val="24"/>
+          <w:sz w:val="28"/>
+          <w:szCs w:val="28"/>
+        </w:rPr>
+        <w:lastRenderedPageBreak/>
         <w:t xml:space="preserve">(2). </w:t>
       </w:r>
       <w:r>
@@ -3044,7 +3146,6 @@
           <w:sz w:val="28"/>
           <w:szCs w:val="28"/>
         </w:rPr>
-        <w:lastRenderedPageBreak/>
         <w:drawing>
           <wp:anchor distT="0" distB="0" distL="114300" distR="114300" simplePos="0" relativeHeight="251667456" behindDoc="0" locked="0" layoutInCell="1" allowOverlap="1" wp14:anchorId="168D631F" wp14:editId="77FCD118">
             <wp:simplePos x="0" y="0"/>
@@ -3071,7 +3172,7 @@
                     </pic:cNvPicPr>
                   </pic:nvPicPr>
                   <pic:blipFill>
-                    <a:blip r:embed="rId16">
+                    <a:blip r:embed="rId18">
                       <a:extLst>
                         <a:ext uri="{28A0092B-C50C-407E-A947-70E740481C1C}">
                           <a14:useLocalDpi xmlns:a14="http://schemas.microsoft.com/office/drawing/2010/main" val="0"/>
@@ -3458,7 +3559,7 @@
                     </pic:cNvPicPr>
                   </pic:nvPicPr>
                   <pic:blipFill>
-                    <a:blip r:embed="rId17">
+                    <a:blip r:embed="rId19">
                       <a:extLst>
                         <a:ext uri="{28A0092B-C50C-407E-A947-70E740481C1C}">
                           <a14:useLocalDpi xmlns:a14="http://schemas.microsoft.com/office/drawing/2010/main" val="0"/>
@@ -3698,7 +3799,7 @@
                     </pic:cNvPicPr>
                   </pic:nvPicPr>
                   <pic:blipFill>
-                    <a:blip r:embed="rId18" cstate="print">
+                    <a:blip r:embed="rId20" cstate="print">
                       <a:extLst>
                         <a:ext uri="{28A0092B-C50C-407E-A947-70E740481C1C}">
                           <a14:useLocalDpi xmlns:a14="http://schemas.microsoft.com/office/drawing/2010/main" val="0"/>
@@ -3742,7 +3843,7 @@
         <w:spacing w:line="540" w:lineRule="exact"/>
         <w:jc w:val="both"/>
         <w:rPr>
-          <w:rFonts w:ascii="Times New Roman" w:eastAsia="標楷體" w:hAnsi="Times New Roman" w:cs="Times New Roman" w:hint="eastAsia"/>
+          <w:rFonts w:ascii="Times New Roman" w:eastAsia="標楷體" w:hAnsi="Times New Roman" w:cs="Times New Roman"/>
           <w:color w:val="000000" w:themeColor="text1"/>
           <w:kern w:val="24"/>
           <w:sz w:val="28"/>
@@ -3783,7 +3884,7 @@
                     </pic:cNvPicPr>
                   </pic:nvPicPr>
                   <pic:blipFill>
-                    <a:blip r:embed="rId19">
+                    <a:blip r:embed="rId21">
                       <a:extLst>
                         <a:ext uri="{28A0092B-C50C-407E-A947-70E740481C1C}">
                           <a14:useLocalDpi xmlns:a14="http://schemas.microsoft.com/office/drawing/2010/main" val="0"/>
@@ -4031,7 +4132,7 @@
         <w:ind w:leftChars="0"/>
         <w:jc w:val="both"/>
         <w:rPr>
-          <w:rFonts w:ascii="Times New Roman" w:eastAsia="標楷體" w:hAnsi="Times New Roman" w:cs="Times New Roman" w:hint="eastAsia"/>
+          <w:rFonts w:ascii="Times New Roman" w:eastAsia="標楷體" w:hAnsi="Times New Roman" w:cs="Times New Roman"/>
           <w:color w:val="000000" w:themeColor="text1"/>
           <w:kern w:val="24"/>
           <w:sz w:val="28"/>
@@ -4256,7 +4357,7 @@
                     </pic:cNvPicPr>
                   </pic:nvPicPr>
                   <pic:blipFill>
-                    <a:blip r:embed="rId20">
+                    <a:blip r:embed="rId22">
                       <a:extLst>
                         <a:ext uri="{28A0092B-C50C-407E-A947-70E740481C1C}">
                           <a14:useLocalDpi xmlns:a14="http://schemas.microsoft.com/office/drawing/2010/main" val="0"/>
@@ -4333,7 +4434,7 @@
                     </pic:cNvPicPr>
                   </pic:nvPicPr>
                   <pic:blipFill>
-                    <a:blip r:embed="rId21" cstate="print">
+                    <a:blip r:embed="rId23" cstate="print">
                       <a:extLst>
                         <a:ext uri="{28A0092B-C50C-407E-A947-70E740481C1C}">
                           <a14:useLocalDpi xmlns:a14="http://schemas.microsoft.com/office/drawing/2010/main" val="0"/>
@@ -4508,7 +4609,7 @@
         <w:pStyle w:val="Default"/>
         <w:jc w:val="both"/>
         <w:rPr>
-          <w:rFonts w:eastAsia="標楷體" w:hint="eastAsia"/>
+          <w:rFonts w:eastAsia="標楷體"/>
           <w:color w:val="000000" w:themeColor="text1"/>
           <w:sz w:val="28"/>
           <w:szCs w:val="28"/>
@@ -4562,7 +4663,7 @@
                     </pic:cNvPicPr>
                   </pic:nvPicPr>
                   <pic:blipFill>
-                    <a:blip r:embed="rId22">
+                    <a:blip r:embed="rId24">
                       <a:extLst>
                         <a:ext uri="{28A0092B-C50C-407E-A947-70E740481C1C}">
                           <a14:useLocalDpi xmlns:a14="http://schemas.microsoft.com/office/drawing/2010/main" val="0"/>
@@ -4804,7 +4905,7 @@
         <w:spacing w:line="540" w:lineRule="exact"/>
         <w:jc w:val="both"/>
         <w:rPr>
-          <w:rFonts w:ascii="Times New Roman" w:eastAsia="標楷體" w:hAnsi="Times New Roman" w:cs="Times New Roman" w:hint="eastAsia"/>
+          <w:rFonts w:ascii="Times New Roman" w:eastAsia="標楷體" w:hAnsi="Times New Roman" w:cs="Times New Roman"/>
           <w:color w:val="000000" w:themeColor="text1"/>
           <w:sz w:val="28"/>
           <w:szCs w:val="28"/>

</xml_diff>